<commit_message>
Fix for CUST-3065 updated DevSpec
</commit_message>
<xml_diff>
--- a/DataLoaderDevelopmentSpec.docx
+++ b/DataLoaderDevelopmentSpec.docx
@@ -326,9 +326,9 @@
         <w:tblLook w:noVBand="0" w:val="0000" w:noHBand="0" w:lastColumn="0" w:firstColumn="0" w:lastRow="0" w:firstRow="0"/>
       </w:tblPr>
       <w:tblGrid>
-        <w:gridCol w:w="985"/>
+        <w:gridCol w:w="984"/>
         <w:gridCol w:w="1683"/>
-        <w:gridCol w:w="1395"/>
+        <w:gridCol w:w="1396"/>
         <w:gridCol w:w="6150"/>
       </w:tblGrid>
       <w:tr>
@@ -337,7 +337,7 @@
         </w:trPr>
         <w:tc>
           <w:tcPr>
-            <w:tcW w:w="985" w:type="dxa"/>
+            <w:tcW w:w="984" w:type="dxa"/>
             <w:tcBorders>
               <w:top w:val="single" w:sz="4" w:space="0" w:color="000001"/>
               <w:left w:val="single" w:sz="4" w:space="0" w:color="000001"/>
@@ -415,7 +415,7 @@
         </w:tc>
         <w:tc>
           <w:tcPr>
-            <w:tcW w:w="1395" w:type="dxa"/>
+            <w:tcW w:w="1396" w:type="dxa"/>
             <w:tcBorders>
               <w:top w:val="single" w:sz="4" w:space="0" w:color="000001"/>
               <w:left w:val="single" w:sz="4" w:space="0" w:color="000001"/>
@@ -497,7 +497,7 @@
         </w:trPr>
         <w:tc>
           <w:tcPr>
-            <w:tcW w:w="985" w:type="dxa"/>
+            <w:tcW w:w="984" w:type="dxa"/>
             <w:tcBorders>
               <w:top w:val="single" w:sz="4" w:space="0" w:color="000001"/>
               <w:left w:val="single" w:sz="4" w:space="0" w:color="000001"/>
@@ -566,7 +566,7 @@
         </w:tc>
         <w:tc>
           <w:tcPr>
-            <w:tcW w:w="1395" w:type="dxa"/>
+            <w:tcW w:w="1396" w:type="dxa"/>
             <w:tcBorders>
               <w:top w:val="single" w:sz="4" w:space="0" w:color="000001"/>
               <w:left w:val="single" w:sz="4" w:space="0" w:color="000001"/>
@@ -639,7 +639,7 @@
         </w:trPr>
         <w:tc>
           <w:tcPr>
-            <w:tcW w:w="985" w:type="dxa"/>
+            <w:tcW w:w="984" w:type="dxa"/>
             <w:tcBorders>
               <w:top w:val="single" w:sz="4" w:space="0" w:color="000001"/>
               <w:left w:val="single" w:sz="4" w:space="0" w:color="000001"/>
@@ -705,7 +705,7 @@
         </w:tc>
         <w:tc>
           <w:tcPr>
-            <w:tcW w:w="1395" w:type="dxa"/>
+            <w:tcW w:w="1396" w:type="dxa"/>
             <w:tcBorders>
               <w:top w:val="single" w:sz="4" w:space="0" w:color="000001"/>
               <w:left w:val="single" w:sz="4" w:space="0" w:color="000001"/>
@@ -776,7 +776,7 @@
         </w:trPr>
         <w:tc>
           <w:tcPr>
-            <w:tcW w:w="985" w:type="dxa"/>
+            <w:tcW w:w="984" w:type="dxa"/>
             <w:tcBorders>
               <w:top w:val="single" w:sz="4" w:space="0" w:color="000001"/>
               <w:left w:val="single" w:sz="4" w:space="0" w:color="000001"/>
@@ -842,7 +842,7 @@
         </w:tc>
         <w:tc>
           <w:tcPr>
-            <w:tcW w:w="1395" w:type="dxa"/>
+            <w:tcW w:w="1396" w:type="dxa"/>
             <w:tcBorders>
               <w:top w:val="single" w:sz="4" w:space="0" w:color="000001"/>
               <w:left w:val="single" w:sz="4" w:space="0" w:color="000001"/>
@@ -913,7 +913,7 @@
         </w:trPr>
         <w:tc>
           <w:tcPr>
-            <w:tcW w:w="985" w:type="dxa"/>
+            <w:tcW w:w="984" w:type="dxa"/>
             <w:tcBorders>
               <w:top w:val="single" w:sz="4" w:space="0" w:color="000001"/>
               <w:left w:val="single" w:sz="4" w:space="0" w:color="000001"/>
@@ -979,7 +979,7 @@
         </w:tc>
         <w:tc>
           <w:tcPr>
-            <w:tcW w:w="1395" w:type="dxa"/>
+            <w:tcW w:w="1396" w:type="dxa"/>
             <w:tcBorders>
               <w:top w:val="single" w:sz="4" w:space="0" w:color="000001"/>
               <w:left w:val="single" w:sz="4" w:space="0" w:color="000001"/>
@@ -1537,9 +1537,9 @@
         <w:tblLook w:noVBand="1" w:val="0400" w:noHBand="0" w:lastColumn="0" w:firstColumn="0" w:lastRow="0" w:firstRow="0"/>
       </w:tblPr>
       <w:tblGrid>
-        <w:gridCol w:w="2429"/>
+        <w:gridCol w:w="2428"/>
         <w:gridCol w:w="3151"/>
-        <w:gridCol w:w="4285"/>
+        <w:gridCol w:w="4286"/>
       </w:tblGrid>
       <w:tr>
         <w:trPr>
@@ -1592,7 +1592,7 @@
         </w:trPr>
         <w:tc>
           <w:tcPr>
-            <w:tcW w:w="2429" w:type="dxa"/>
+            <w:tcW w:w="2428" w:type="dxa"/>
             <w:tcBorders>
               <w:top w:val="single" w:sz="4" w:space="0" w:color="000001"/>
               <w:left w:val="single" w:sz="4" w:space="0" w:color="000001"/>
@@ -1672,7 +1672,7 @@
         </w:tc>
         <w:tc>
           <w:tcPr>
-            <w:tcW w:w="4285" w:type="dxa"/>
+            <w:tcW w:w="4286" w:type="dxa"/>
             <w:tcBorders>
               <w:top w:val="single" w:sz="4" w:space="0" w:color="000001"/>
               <w:left w:val="single" w:sz="4" w:space="0" w:color="000001"/>
@@ -1717,7 +1717,7 @@
         </w:trPr>
         <w:tc>
           <w:tcPr>
-            <w:tcW w:w="2429" w:type="dxa"/>
+            <w:tcW w:w="2428" w:type="dxa"/>
             <w:tcBorders>
               <w:top w:val="single" w:sz="4" w:space="0" w:color="000001"/>
               <w:left w:val="single" w:sz="4" w:space="0" w:color="000001"/>
@@ -1799,7 +1799,7 @@
         </w:tc>
         <w:tc>
           <w:tcPr>
-            <w:tcW w:w="4285" w:type="dxa"/>
+            <w:tcW w:w="4286" w:type="dxa"/>
             <w:tcBorders>
               <w:top w:val="single" w:sz="4" w:space="0" w:color="000001"/>
               <w:left w:val="single" w:sz="4" w:space="0" w:color="000001"/>
@@ -5034,61 +5034,11 @@
               <w:pStyle w:val="Normal"/>
               <w:spacing w:before="0" w:after="200"/>
               <w:ind w:left="-17" w:hanging="0"/>
-              <w:rPr>
-                <w:rFonts w:ascii="Arial" w:hAnsi="Arial" w:eastAsia="Arial" w:cs="Arial"/>
-                <w:b/>
-                <w:b/>
-                <w:sz w:val="18"/>
-                <w:szCs w:val="18"/>
-              </w:rPr>
-            </w:pPr>
-            <w:r>
-              <w:rPr>
-                <w:rFonts w:eastAsia="Arial" w:cs="Arial" w:ascii="Arial" w:hAnsi="Arial"/>
-                <w:sz w:val="18"/>
-                <w:szCs w:val="18"/>
-              </w:rPr>
-              <w:t xml:space="preserve">String </w:t>
-            </w:r>
-            <w:r>
-              <w:rPr>
-                <w:rFonts w:eastAsia="Arial" w:cs="Arial" w:ascii="Arial" w:hAnsi="Arial"/>
-                <w:b/>
-                <w:sz w:val="18"/>
-                <w:szCs w:val="18"/>
-              </w:rPr>
-              <w:t>srcUrl</w:t>
-            </w:r>
-          </w:p>
-          <w:p>
-            <w:pPr>
-              <w:pStyle w:val="Normal"/>
-              <w:spacing w:before="0" w:after="200"/>
-              <w:ind w:left="-17" w:hanging="0"/>
-              <w:rPr>
-                <w:rFonts w:ascii="Arial" w:hAnsi="Arial" w:eastAsia="Arial" w:cs="Arial"/>
-                <w:b/>
-                <w:b/>
-                <w:sz w:val="18"/>
-                <w:szCs w:val="18"/>
-              </w:rPr>
-            </w:pPr>
-            <w:r>
-              <w:rPr>
-                <w:rFonts w:eastAsia="Arial" w:cs="Arial" w:ascii="Arial" w:hAnsi="Arial"/>
-                <w:sz w:val="18"/>
-                <w:szCs w:val="18"/>
-              </w:rPr>
-              <w:t xml:space="preserve">ReltioAPIService </w:t>
-            </w:r>
-            <w:r>
-              <w:rPr>
-                <w:rFonts w:eastAsia="Arial" w:cs="Arial" w:ascii="Arial" w:hAnsi="Arial"/>
-                <w:b/>
-                <w:sz w:val="18"/>
-                <w:szCs w:val="18"/>
-              </w:rPr>
-              <w:t>reltioAPIService</w:t>
+              <w:rPr/>
+            </w:pPr>
+            <w:r>
+              <w:rPr/>
+              <w:t>String srcUrl, ReltioAPIService reltioAPIService, String tenantID</w:t>
             </w:r>
           </w:p>
         </w:tc>
@@ -5111,19 +5061,79 @@
               <w:pStyle w:val="Normal"/>
               <w:spacing w:before="0" w:after="200"/>
               <w:ind w:left="-17" w:hanging="0"/>
-              <w:rPr>
-                <w:rFonts w:ascii="Arial" w:hAnsi="Arial" w:eastAsia="Arial" w:cs="Arial"/>
-                <w:sz w:val="18"/>
-                <w:szCs w:val="18"/>
-              </w:rPr>
-            </w:pPr>
-            <w:r>
-              <w:rPr>
-                <w:rFonts w:eastAsia="Arial" w:cs="Arial" w:ascii="Arial" w:hAnsi="Arial"/>
-                <w:sz w:val="18"/>
-                <w:szCs w:val="18"/>
-              </w:rPr>
-              <w:t>Returns the queue size as an int array</w:t>
+              <w:rPr/>
+            </w:pPr>
+            <w:r>
+              <w:rPr>
+                <w:rFonts w:eastAsia="Arial" w:cs="Arial" w:ascii="Arial" w:hAnsi="Arial"/>
+                <w:sz w:val="18"/>
+                <w:szCs w:val="18"/>
+              </w:rPr>
+              <w:t>Returns the StatusResponse</w:t>
+            </w:r>
+          </w:p>
+          <w:p>
+            <w:pPr>
+              <w:pStyle w:val="Normal"/>
+              <w:spacing w:before="0" w:after="200"/>
+              <w:ind w:left="-17" w:hanging="0"/>
+              <w:rPr/>
+            </w:pPr>
+            <w:r>
+              <w:rPr>
+                <w:rFonts w:eastAsia="Arial" w:cs="Arial" w:ascii="Arial" w:hAnsi="Arial"/>
+                <w:sz w:val="18"/>
+                <w:szCs w:val="18"/>
+              </w:rPr>
+              <w:t xml:space="preserve">with </w:t>
+            </w:r>
+          </w:p>
+          <w:p>
+            <w:pPr>
+              <w:pStyle w:val="Normal"/>
+              <w:spacing w:before="0" w:after="200"/>
+              <w:ind w:left="-17" w:hanging="0"/>
+              <w:rPr/>
+            </w:pPr>
+            <w:r>
+              <w:rPr/>
+              <w:t>Status</w:t>
+            </w:r>
+          </w:p>
+          <w:p>
+            <w:pPr>
+              <w:pStyle w:val="Normal"/>
+              <w:spacing w:before="0" w:after="200"/>
+              <w:ind w:left="-17" w:hanging="0"/>
+              <w:rPr/>
+            </w:pPr>
+            <w:r>
+              <w:rPr/>
+              <w:t>IsExternalQueue</w:t>
+            </w:r>
+          </w:p>
+          <w:p>
+            <w:pPr>
+              <w:pStyle w:val="Normal"/>
+              <w:spacing w:before="0" w:after="200"/>
+              <w:ind w:left="-17" w:hanging="0"/>
+              <w:rPr/>
+            </w:pPr>
+            <w:r>
+              <w:rPr/>
+              <w:t>Events queue size</w:t>
+            </w:r>
+          </w:p>
+          <w:p>
+            <w:pPr>
+              <w:pStyle w:val="Normal"/>
+              <w:spacing w:before="0" w:after="200"/>
+              <w:ind w:left="-17" w:hanging="0"/>
+              <w:rPr/>
+            </w:pPr>
+            <w:r>
+              <w:rPr/>
+              <w:t>Matching queue size</w:t>
             </w:r>
           </w:p>
         </w:tc>
@@ -5721,23 +5731,7 @@
                 <w:sz w:val="16"/>
                 <w:szCs w:val="16"/>
               </w:rPr>
-              <w:t>nohup java -jar reltio-dataload-processor-</w:t>
-            </w:r>
-            <w:r>
-              <w:rPr>
-                <w:rFonts w:eastAsia="Arial" w:cs="Arial" w:ascii="Arial" w:hAnsi="Arial"/>
-                <w:sz w:val="16"/>
-                <w:szCs w:val="16"/>
-              </w:rPr>
-              <w:t>{{version}}</w:t>
-            </w:r>
-            <w:r>
-              <w:rPr>
-                <w:rFonts w:eastAsia="Arial" w:cs="Arial" w:ascii="Arial" w:hAnsi="Arial"/>
-                <w:sz w:val="16"/>
-                <w:szCs w:val="16"/>
-              </w:rPr>
-              <w:t>.jar propertiesFile.txt &gt; $logfilepath$ 2&gt;&amp;1 &amp;</w:t>
+              <w:t>nohup java -jar reltio-dataload-processor-{{version}}.jar propertiesFile.txt &gt; $logfilepath$ 2&gt;&amp;1 &amp;</w:t>
             </w:r>
           </w:p>
         </w:tc>
@@ -6162,7 +6156,6 @@
     <w:r>
       <w:rPr>
         <w:rFonts w:eastAsia="Avenir" w:cs="Avenir" w:ascii="Avenir" w:hAnsi="Avenir"/>
-        <w:color w:val="5B9BD5"/>
         <w:sz w:val="18"/>
         <w:szCs w:val="18"/>
       </w:rPr>
@@ -6190,7 +6183,7 @@
         <w:szCs w:val="18"/>
         <w:rFonts w:eastAsia="Avenir" w:cs="Avenir" w:ascii="Avenir" w:hAnsi="Avenir"/>
       </w:rPr>
-      <w:t>5</w:t>
+      <w:t>6</w:t>
     </w:r>
     <w:r>
       <w:rPr>
@@ -7248,6 +7241,107 @@
       <w:u w:val="single"/>
     </w:rPr>
   </w:style>
+  <w:style w:type="character" w:styleId="ListLabel26">
+    <w:name w:val="ListLabel 26"/>
+    <w:qFormat/>
+    <w:rPr>
+      <w:rFonts w:cs="Arial"/>
+    </w:rPr>
+  </w:style>
+  <w:style w:type="character" w:styleId="ListLabel27">
+    <w:name w:val="ListLabel 27"/>
+    <w:qFormat/>
+    <w:rPr>
+      <w:rFonts w:cs="Arial"/>
+    </w:rPr>
+  </w:style>
+  <w:style w:type="character" w:styleId="ListLabel28">
+    <w:name w:val="ListLabel 28"/>
+    <w:qFormat/>
+    <w:rPr>
+      <w:rFonts w:cs="Arial"/>
+    </w:rPr>
+  </w:style>
+  <w:style w:type="character" w:styleId="ListLabel29">
+    <w:name w:val="ListLabel 29"/>
+    <w:qFormat/>
+    <w:rPr>
+      <w:rFonts w:cs="Arial"/>
+    </w:rPr>
+  </w:style>
+  <w:style w:type="character" w:styleId="ListLabel30">
+    <w:name w:val="ListLabel 30"/>
+    <w:qFormat/>
+    <w:rPr>
+      <w:rFonts w:cs="Arial"/>
+    </w:rPr>
+  </w:style>
+  <w:style w:type="character" w:styleId="ListLabel31">
+    <w:name w:val="ListLabel 31"/>
+    <w:qFormat/>
+    <w:rPr>
+      <w:rFonts w:cs="Arial"/>
+    </w:rPr>
+  </w:style>
+  <w:style w:type="character" w:styleId="ListLabel32">
+    <w:name w:val="ListLabel 32"/>
+    <w:qFormat/>
+    <w:rPr>
+      <w:rFonts w:cs="Arial"/>
+    </w:rPr>
+  </w:style>
+  <w:style w:type="character" w:styleId="ListLabel33">
+    <w:name w:val="ListLabel 33"/>
+    <w:qFormat/>
+    <w:rPr>
+      <w:rFonts w:cs="Arial"/>
+    </w:rPr>
+  </w:style>
+  <w:style w:type="character" w:styleId="ListLabel34">
+    <w:name w:val="ListLabel 34"/>
+    <w:qFormat/>
+    <w:rPr>
+      <w:rFonts w:cs="Arial"/>
+    </w:rPr>
+  </w:style>
+  <w:style w:type="character" w:styleId="ListLabel35">
+    <w:name w:val="ListLabel 35"/>
+    <w:qFormat/>
+    <w:rPr>
+      <w:rFonts w:ascii="Arial" w:hAnsi="Arial" w:eastAsia="Arial" w:cs="Arial"/>
+    </w:rPr>
+  </w:style>
+  <w:style w:type="character" w:styleId="ListLabel36">
+    <w:name w:val="ListLabel 36"/>
+    <w:qFormat/>
+    <w:rPr>
+      <w:b w:val="false"/>
+      <w:color w:val="1155CC"/>
+      <w:sz w:val="22"/>
+      <w:szCs w:val="22"/>
+      <w:u w:val="single"/>
+    </w:rPr>
+  </w:style>
+  <w:style w:type="character" w:styleId="ListLabel37">
+    <w:name w:val="ListLabel 37"/>
+    <w:qFormat/>
+    <w:rPr>
+      <w:rFonts w:ascii="Arial" w:hAnsi="Arial" w:eastAsia="Arial" w:cs="Arial"/>
+      <w:color w:val="1155CC"/>
+      <w:u w:val="single"/>
+    </w:rPr>
+  </w:style>
+  <w:style w:type="character" w:styleId="ListLabel38">
+    <w:name w:val="ListLabel 38"/>
+    <w:qFormat/>
+    <w:rPr>
+      <w:rFonts w:ascii="Arial" w:hAnsi="Arial" w:eastAsia="Arial" w:cs="Arial"/>
+      <w:color w:val="1155CC"/>
+      <w:sz w:val="16"/>
+      <w:szCs w:val="16"/>
+      <w:u w:val="single"/>
+    </w:rPr>
+  </w:style>
   <w:style w:type="paragraph" w:styleId="Heading">
     <w:name w:val="Heading"/>
     <w:basedOn w:val="Normal"/>
@@ -7346,6 +7440,19 @@
     <w:basedOn w:val="Normal"/>
     <w:pPr/>
     <w:rPr/>
+  </w:style>
+  <w:style w:type="paragraph" w:styleId="PreformattedText">
+    <w:name w:val="Preformatted Text"/>
+    <w:basedOn w:val="Normal"/>
+    <w:qFormat/>
+    <w:pPr>
+      <w:spacing w:before="0" w:after="0"/>
+    </w:pPr>
+    <w:rPr>
+      <w:rFonts w:ascii="Liberation Mono" w:hAnsi="Liberation Mono" w:eastAsia="Courier New" w:cs="Liberation Mono"/>
+      <w:sz w:val="20"/>
+      <w:szCs w:val="20"/>
+    </w:rPr>
   </w:style>
   <w:style w:type="numbering" w:styleId="NoList" w:default="1">
     <w:name w:val="No List"/>

</xml_diff>

<commit_message>
Fix for CUST-3065 Doc
</commit_message>
<xml_diff>
--- a/DataLoaderDevelopmentSpec.docx
+++ b/DataLoaderDevelopmentSpec.docx
@@ -328,8 +328,8 @@
       <w:tblGrid>
         <w:gridCol w:w="984"/>
         <w:gridCol w:w="1683"/>
-        <w:gridCol w:w="1396"/>
-        <w:gridCol w:w="6150"/>
+        <w:gridCol w:w="1397"/>
+        <w:gridCol w:w="6149"/>
       </w:tblGrid>
       <w:tr>
         <w:trPr>
@@ -415,7 +415,7 @@
         </w:tc>
         <w:tc>
           <w:tcPr>
-            <w:tcW w:w="1396" w:type="dxa"/>
+            <w:tcW w:w="1397" w:type="dxa"/>
             <w:tcBorders>
               <w:top w:val="single" w:sz="4" w:space="0" w:color="000001"/>
               <w:left w:val="single" w:sz="4" w:space="0" w:color="000001"/>
@@ -454,7 +454,7 @@
         </w:tc>
         <w:tc>
           <w:tcPr>
-            <w:tcW w:w="6150" w:type="dxa"/>
+            <w:tcW w:w="6149" w:type="dxa"/>
             <w:tcBorders>
               <w:top w:val="single" w:sz="4" w:space="0" w:color="000001"/>
               <w:left w:val="single" w:sz="4" w:space="0" w:color="000001"/>
@@ -566,7 +566,7 @@
         </w:tc>
         <w:tc>
           <w:tcPr>
-            <w:tcW w:w="1396" w:type="dxa"/>
+            <w:tcW w:w="1397" w:type="dxa"/>
             <w:tcBorders>
               <w:top w:val="single" w:sz="4" w:space="0" w:color="000001"/>
               <w:left w:val="single" w:sz="4" w:space="0" w:color="000001"/>
@@ -600,7 +600,7 @@
         </w:tc>
         <w:tc>
           <w:tcPr>
-            <w:tcW w:w="6150" w:type="dxa"/>
+            <w:tcW w:w="6149" w:type="dxa"/>
             <w:tcBorders>
               <w:top w:val="single" w:sz="4" w:space="0" w:color="000001"/>
               <w:left w:val="single" w:sz="4" w:space="0" w:color="000001"/>
@@ -705,7 +705,7 @@
         </w:tc>
         <w:tc>
           <w:tcPr>
-            <w:tcW w:w="1396" w:type="dxa"/>
+            <w:tcW w:w="1397" w:type="dxa"/>
             <w:tcBorders>
               <w:top w:val="single" w:sz="4" w:space="0" w:color="000001"/>
               <w:left w:val="single" w:sz="4" w:space="0" w:color="000001"/>
@@ -738,7 +738,7 @@
         </w:tc>
         <w:tc>
           <w:tcPr>
-            <w:tcW w:w="6150" w:type="dxa"/>
+            <w:tcW w:w="6149" w:type="dxa"/>
             <w:tcBorders>
               <w:top w:val="single" w:sz="4" w:space="0" w:color="000001"/>
               <w:left w:val="single" w:sz="4" w:space="0" w:color="000001"/>
@@ -842,7 +842,7 @@
         </w:tc>
         <w:tc>
           <w:tcPr>
-            <w:tcW w:w="1396" w:type="dxa"/>
+            <w:tcW w:w="1397" w:type="dxa"/>
             <w:tcBorders>
               <w:top w:val="single" w:sz="4" w:space="0" w:color="000001"/>
               <w:left w:val="single" w:sz="4" w:space="0" w:color="000001"/>
@@ -875,7 +875,7 @@
         </w:tc>
         <w:tc>
           <w:tcPr>
-            <w:tcW w:w="6150" w:type="dxa"/>
+            <w:tcW w:w="6149" w:type="dxa"/>
             <w:tcBorders>
               <w:top w:val="single" w:sz="4" w:space="0" w:color="000001"/>
               <w:left w:val="single" w:sz="4" w:space="0" w:color="000001"/>
@@ -979,7 +979,7 @@
         </w:tc>
         <w:tc>
           <w:tcPr>
-            <w:tcW w:w="1396" w:type="dxa"/>
+            <w:tcW w:w="1397" w:type="dxa"/>
             <w:tcBorders>
               <w:top w:val="single" w:sz="4" w:space="0" w:color="000001"/>
               <w:left w:val="single" w:sz="4" w:space="0" w:color="000001"/>
@@ -1012,7 +1012,7 @@
         </w:tc>
         <w:tc>
           <w:tcPr>
-            <w:tcW w:w="6150" w:type="dxa"/>
+            <w:tcW w:w="6149" w:type="dxa"/>
             <w:tcBorders>
               <w:top w:val="single" w:sz="4" w:space="0" w:color="000001"/>
               <w:left w:val="single" w:sz="4" w:space="0" w:color="000001"/>
@@ -1537,9 +1537,9 @@
         <w:tblLook w:noVBand="1" w:val="0400" w:noHBand="0" w:lastColumn="0" w:firstColumn="0" w:lastRow="0" w:firstRow="0"/>
       </w:tblPr>
       <w:tblGrid>
-        <w:gridCol w:w="2428"/>
+        <w:gridCol w:w="2427"/>
         <w:gridCol w:w="3151"/>
-        <w:gridCol w:w="4286"/>
+        <w:gridCol w:w="4287"/>
       </w:tblGrid>
       <w:tr>
         <w:trPr>
@@ -1592,7 +1592,7 @@
         </w:trPr>
         <w:tc>
           <w:tcPr>
-            <w:tcW w:w="2428" w:type="dxa"/>
+            <w:tcW w:w="2427" w:type="dxa"/>
             <w:tcBorders>
               <w:top w:val="single" w:sz="4" w:space="0" w:color="000001"/>
               <w:left w:val="single" w:sz="4" w:space="0" w:color="000001"/>
@@ -1672,7 +1672,7 @@
         </w:tc>
         <w:tc>
           <w:tcPr>
-            <w:tcW w:w="4286" w:type="dxa"/>
+            <w:tcW w:w="4287" w:type="dxa"/>
             <w:tcBorders>
               <w:top w:val="single" w:sz="4" w:space="0" w:color="000001"/>
               <w:left w:val="single" w:sz="4" w:space="0" w:color="000001"/>
@@ -1717,7 +1717,7 @@
         </w:trPr>
         <w:tc>
           <w:tcPr>
-            <w:tcW w:w="2428" w:type="dxa"/>
+            <w:tcW w:w="2427" w:type="dxa"/>
             <w:tcBorders>
               <w:top w:val="single" w:sz="4" w:space="0" w:color="000001"/>
               <w:left w:val="single" w:sz="4" w:space="0" w:color="000001"/>
@@ -1799,7 +1799,7 @@
         </w:tc>
         <w:tc>
           <w:tcPr>
-            <w:tcW w:w="4286" w:type="dxa"/>
+            <w:tcW w:w="4287" w:type="dxa"/>
             <w:tcBorders>
               <w:top w:val="single" w:sz="4" w:space="0" w:color="000001"/>
               <w:left w:val="single" w:sz="4" w:space="0" w:color="000001"/>
@@ -1928,11 +1928,11 @@
             </w:pPr>
             <w:r>
               <w:rPr>
-                <w:rFonts w:eastAsia="Avenir" w:cs="Avenir" w:ascii="Avenir" w:hAnsi="Avenir"/>
+                <w:rFonts w:eastAsia="Avenir" w:cs="Avenir" w:ascii="Trebuchet MS" w:hAnsi="Trebuchet MS"/>
                 <w:b/>
                 <w:color w:val="FFFFFF"/>
-                <w:sz w:val="18"/>
-                <w:szCs w:val="18"/>
+                <w:sz w:val="16"/>
+                <w:szCs w:val="16"/>
               </w:rPr>
               <w:t>DataloadFunctions</w:t>
             </w:r>
@@ -1973,11 +1973,11 @@
             </w:pPr>
             <w:r>
               <w:rPr>
-                <w:rFonts w:eastAsia="Avenir" w:cs="Avenir" w:ascii="Avenir" w:hAnsi="Avenir"/>
+                <w:rFonts w:eastAsia="Avenir" w:cs="Avenir" w:ascii="Trebuchet MS" w:hAnsi="Trebuchet MS"/>
                 <w:b/>
                 <w:color w:val="FFFFFF"/>
-                <w:sz w:val="18"/>
-                <w:szCs w:val="18"/>
+                <w:sz w:val="16"/>
+                <w:szCs w:val="16"/>
               </w:rPr>
               <w:t>Method</w:t>
             </w:r>
@@ -2013,11 +2013,11 @@
             </w:pPr>
             <w:r>
               <w:rPr>
-                <w:rFonts w:eastAsia="Avenir" w:cs="Avenir" w:ascii="Avenir" w:hAnsi="Avenir"/>
+                <w:rFonts w:eastAsia="Avenir" w:cs="Avenir" w:ascii="Trebuchet MS" w:hAnsi="Trebuchet MS"/>
                 <w:b/>
                 <w:color w:val="FFFFFF"/>
-                <w:sz w:val="18"/>
-                <w:szCs w:val="18"/>
+                <w:sz w:val="16"/>
+                <w:szCs w:val="16"/>
               </w:rPr>
               <w:t>Arguments</w:t>
             </w:r>
@@ -2053,11 +2053,11 @@
             </w:pPr>
             <w:r>
               <w:rPr>
-                <w:rFonts w:eastAsia="Avenir" w:cs="Avenir" w:ascii="Avenir" w:hAnsi="Avenir"/>
+                <w:rFonts w:eastAsia="Avenir" w:cs="Avenir" w:ascii="Trebuchet MS" w:hAnsi="Trebuchet MS"/>
                 <w:b/>
                 <w:color w:val="FFFFFF"/>
-                <w:sz w:val="18"/>
-                <w:szCs w:val="18"/>
+                <w:sz w:val="16"/>
+                <w:szCs w:val="16"/>
               </w:rPr>
               <w:t>Description</w:t>
             </w:r>
@@ -2095,10 +2095,10 @@
             </w:pPr>
             <w:r>
               <w:rPr>
-                <w:rFonts w:eastAsia="Arial" w:cs="Arial" w:ascii="Arial" w:hAnsi="Arial"/>
+                <w:rFonts w:eastAsia="Arial" w:cs="Arial" w:ascii="Trebuchet MS" w:hAnsi="Trebuchet MS"/>
                 <w:i/>
-                <w:sz w:val="18"/>
-                <w:szCs w:val="18"/>
+                <w:sz w:val="16"/>
+                <w:szCs w:val="16"/>
               </w:rPr>
               <w:t>invalidJSonError</w:t>
             </w:r>
@@ -2133,18 +2133,18 @@
             </w:pPr>
             <w:r>
               <w:rPr>
-                <w:rFonts w:eastAsia="Arial" w:cs="Arial" w:ascii="Arial" w:hAnsi="Arial"/>
-                <w:sz w:val="18"/>
-                <w:szCs w:val="18"/>
+                <w:rFonts w:eastAsia="Arial" w:cs="Arial" w:ascii="Trebuchet MS" w:hAnsi="Trebuchet MS"/>
+                <w:sz w:val="16"/>
+                <w:szCs w:val="16"/>
               </w:rPr>
               <w:t xml:space="preserve">String </w:t>
             </w:r>
             <w:r>
               <w:rPr>
-                <w:rFonts w:eastAsia="Arial" w:cs="Arial" w:ascii="Arial" w:hAnsi="Arial"/>
-                <w:b/>
-                <w:sz w:val="18"/>
-                <w:szCs w:val="18"/>
+                <w:rFonts w:eastAsia="Arial" w:cs="Arial" w:ascii="Trebuchet MS" w:hAnsi="Trebuchet MS"/>
+                <w:b/>
+                <w:sz w:val="16"/>
+                <w:szCs w:val="16"/>
               </w:rPr>
               <w:t>json</w:t>
             </w:r>
@@ -2162,27 +2162,27 @@
             </w:pPr>
             <w:r>
               <w:rPr>
-                <w:rFonts w:eastAsia="Arial" w:cs="Arial" w:ascii="Arial" w:hAnsi="Arial"/>
-                <w:sz w:val="18"/>
-                <w:szCs w:val="18"/>
+                <w:rFonts w:eastAsia="Arial" w:cs="Arial" w:ascii="Trebuchet MS" w:hAnsi="Trebuchet MS"/>
+                <w:sz w:val="16"/>
+                <w:szCs w:val="16"/>
               </w:rPr>
               <w:tab/>
               <w:t xml:space="preserve">DataloaderInput </w:t>
             </w:r>
             <w:r>
               <w:rPr>
-                <w:rFonts w:eastAsia="Arial" w:cs="Arial" w:ascii="Arial" w:hAnsi="Arial"/>
-                <w:b/>
-                <w:sz w:val="18"/>
-                <w:szCs w:val="18"/>
+                <w:rFonts w:eastAsia="Arial" w:cs="Arial" w:ascii="Trebuchet MS" w:hAnsi="Trebuchet MS"/>
+                <w:b/>
+                <w:sz w:val="16"/>
+                <w:szCs w:val="16"/>
               </w:rPr>
               <w:t>dataloaderInput</w:t>
             </w:r>
             <w:r>
               <w:rPr>
-                <w:rFonts w:eastAsia="Arial" w:cs="Arial" w:ascii="Arial" w:hAnsi="Arial"/>
-                <w:sz w:val="18"/>
-                <w:szCs w:val="18"/>
+                <w:rFonts w:eastAsia="Arial" w:cs="Arial" w:ascii="Trebuchet MS" w:hAnsi="Trebuchet MS"/>
+                <w:sz w:val="16"/>
+                <w:szCs w:val="16"/>
               </w:rPr>
               <w:t xml:space="preserve">  </w:t>
             </w:r>
@@ -2202,18 +2202,18 @@
             </w:pPr>
             <w:r>
               <w:rPr>
-                <w:rFonts w:eastAsia="Arial" w:cs="Arial" w:ascii="Arial" w:hAnsi="Arial"/>
-                <w:sz w:val="18"/>
-                <w:szCs w:val="18"/>
+                <w:rFonts w:eastAsia="Arial" w:cs="Arial" w:ascii="Trebuchet MS" w:hAnsi="Trebuchet MS"/>
+                <w:sz w:val="16"/>
+                <w:szCs w:val="16"/>
               </w:rPr>
               <w:t xml:space="preserve">ReltioFileWriter </w:t>
             </w:r>
             <w:r>
               <w:rPr>
-                <w:rFonts w:eastAsia="Arial" w:cs="Arial" w:ascii="Arial" w:hAnsi="Arial"/>
-                <w:b/>
-                <w:sz w:val="18"/>
-                <w:szCs w:val="18"/>
+                <w:rFonts w:eastAsia="Arial" w:cs="Arial" w:ascii="Trebuchet MS" w:hAnsi="Trebuchet MS"/>
+                <w:b/>
+                <w:sz w:val="16"/>
+                <w:szCs w:val="16"/>
               </w:rPr>
               <w:t>reltioFileWriter</w:t>
             </w:r>
@@ -2224,16 +2224,16 @@
               <w:spacing w:before="0" w:after="200"/>
               <w:ind w:left="-17" w:hanging="0"/>
               <w:rPr>
-                <w:rFonts w:ascii="Arial" w:hAnsi="Arial" w:eastAsia="Arial" w:cs="Arial"/>
-                <w:sz w:val="18"/>
-                <w:szCs w:val="18"/>
-              </w:rPr>
-            </w:pPr>
-            <w:r>
-              <w:rPr>
-                <w:rFonts w:eastAsia="Arial" w:cs="Arial" w:ascii="Arial" w:hAnsi="Arial"/>
-                <w:sz w:val="18"/>
-                <w:szCs w:val="18"/>
+                <w:rFonts w:ascii="Trebuchet MS" w:hAnsi="Trebuchet MS" w:eastAsia="Arial" w:cs="Arial"/>
+                <w:sz w:val="16"/>
+                <w:szCs w:val="16"/>
+              </w:rPr>
+            </w:pPr>
+            <w:r>
+              <w:rPr>
+                <w:rFonts w:eastAsia="Arial" w:cs="Arial" w:ascii="Trebuchet MS" w:hAnsi="Trebuchet MS"/>
+                <w:sz w:val="16"/>
+                <w:szCs w:val="16"/>
               </w:rPr>
             </w:r>
           </w:p>
@@ -2265,9 +2265,9 @@
             </w:pPr>
             <w:r>
               <w:rPr>
-                <w:rFonts w:eastAsia="Arial" w:cs="Arial" w:ascii="Arial" w:hAnsi="Arial"/>
-                <w:sz w:val="18"/>
-                <w:szCs w:val="18"/>
+                <w:rFonts w:eastAsia="Arial" w:cs="Arial" w:ascii="Trebuchet MS" w:hAnsi="Trebuchet MS"/>
+                <w:sz w:val="16"/>
+                <w:szCs w:val="16"/>
               </w:rPr>
               <w:t>Writes bad JSON to rejected record file, writes the bad record to the consol, and increments the Failure Count</w:t>
             </w:r>
@@ -2305,10 +2305,10 @@
             </w:pPr>
             <w:r>
               <w:rPr>
-                <w:rFonts w:eastAsia="Arial" w:cs="Arial" w:ascii="Arial" w:hAnsi="Arial"/>
+                <w:rFonts w:eastAsia="Arial" w:cs="Arial" w:ascii="Trebuchet MS" w:hAnsi="Trebuchet MS"/>
                 <w:i/>
-                <w:sz w:val="18"/>
-                <w:szCs w:val="18"/>
+                <w:sz w:val="16"/>
+                <w:szCs w:val="16"/>
               </w:rPr>
               <w:t>getAttribute</w:t>
             </w:r>
@@ -2343,18 +2343,18 @@
             </w:pPr>
             <w:r>
               <w:rPr>
-                <w:rFonts w:eastAsia="Arial" w:cs="Arial" w:ascii="Arial" w:hAnsi="Arial"/>
-                <w:sz w:val="18"/>
-                <w:szCs w:val="18"/>
+                <w:rFonts w:eastAsia="Arial" w:cs="Arial" w:ascii="Trebuchet MS" w:hAnsi="Trebuchet MS"/>
+                <w:sz w:val="16"/>
+                <w:szCs w:val="16"/>
               </w:rPr>
               <w:t>List&lt;Attribute</w:t>
             </w:r>
             <w:r>
               <w:rPr>
-                <w:rFonts w:eastAsia="Arial" w:cs="Arial" w:ascii="Arial" w:hAnsi="Arial"/>
-                <w:b/>
-                <w:sz w:val="18"/>
-                <w:szCs w:val="18"/>
+                <w:rFonts w:eastAsia="Arial" w:cs="Arial" w:ascii="Trebuchet MS" w:hAnsi="Trebuchet MS"/>
+                <w:b/>
+                <w:sz w:val="16"/>
+                <w:szCs w:val="16"/>
               </w:rPr>
               <w:t>&gt; attributes</w:t>
             </w:r>
@@ -2374,27 +2374,27 @@
             </w:pPr>
             <w:r>
               <w:rPr>
-                <w:rFonts w:eastAsia="Arial" w:cs="Arial" w:ascii="Arial" w:hAnsi="Arial"/>
-                <w:b/>
-                <w:sz w:val="18"/>
-                <w:szCs w:val="18"/>
+                <w:rFonts w:eastAsia="Arial" w:cs="Arial" w:ascii="Trebuchet MS" w:hAnsi="Trebuchet MS"/>
+                <w:b/>
+                <w:sz w:val="16"/>
+                <w:szCs w:val="16"/>
               </w:rPr>
               <w:tab/>
             </w:r>
             <w:r>
               <w:rPr>
-                <w:rFonts w:eastAsia="Arial" w:cs="Arial" w:ascii="Arial" w:hAnsi="Arial"/>
-                <w:sz w:val="18"/>
-                <w:szCs w:val="18"/>
+                <w:rFonts w:eastAsia="Arial" w:cs="Arial" w:ascii="Trebuchet MS" w:hAnsi="Trebuchet MS"/>
+                <w:sz w:val="16"/>
+                <w:szCs w:val="16"/>
               </w:rPr>
               <w:t xml:space="preserve">Object </w:t>
             </w:r>
             <w:r>
               <w:rPr>
-                <w:rFonts w:eastAsia="Arial" w:cs="Arial" w:ascii="Arial" w:hAnsi="Arial"/>
-                <w:b/>
-                <w:sz w:val="18"/>
-                <w:szCs w:val="18"/>
+                <w:rFonts w:eastAsia="Arial" w:cs="Arial" w:ascii="Trebuchet MS" w:hAnsi="Trebuchet MS"/>
+                <w:b/>
+                <w:sz w:val="16"/>
+                <w:szCs w:val="16"/>
               </w:rPr>
               <w:t>obj</w:t>
             </w:r>
@@ -2427,9 +2427,9 @@
             </w:pPr>
             <w:r>
               <w:rPr>
-                <w:rFonts w:eastAsia="Arial" w:cs="Arial" w:ascii="Arial" w:hAnsi="Arial"/>
-                <w:sz w:val="18"/>
-                <w:szCs w:val="18"/>
+                <w:rFonts w:eastAsia="Arial" w:cs="Arial" w:ascii="Trebuchet MS" w:hAnsi="Trebuchet MS"/>
+                <w:sz w:val="16"/>
+                <w:szCs w:val="16"/>
               </w:rPr>
               <w:t xml:space="preserve">Takes in an object and list of attributes, adds the attributes from the object to the list, and returns the list </w:t>
             </w:r>
@@ -2467,10 +2467,10 @@
             </w:pPr>
             <w:r>
               <w:rPr>
-                <w:rFonts w:eastAsia="Arial" w:cs="Arial" w:ascii="Arial" w:hAnsi="Arial"/>
+                <w:rFonts w:eastAsia="Arial" w:cs="Arial" w:ascii="Trebuchet MS" w:hAnsi="Trebuchet MS"/>
                 <w:i/>
-                <w:sz w:val="18"/>
-                <w:szCs w:val="18"/>
+                <w:sz w:val="16"/>
+                <w:szCs w:val="16"/>
               </w:rPr>
               <w:t>getAttribute</w:t>
             </w:r>
@@ -2505,18 +2505,18 @@
             </w:pPr>
             <w:r>
               <w:rPr>
-                <w:rFonts w:eastAsia="Arial" w:cs="Arial" w:ascii="Arial" w:hAnsi="Arial"/>
-                <w:sz w:val="18"/>
-                <w:szCs w:val="18"/>
+                <w:rFonts w:eastAsia="Arial" w:cs="Arial" w:ascii="Trebuchet MS" w:hAnsi="Trebuchet MS"/>
+                <w:sz w:val="16"/>
+                <w:szCs w:val="16"/>
               </w:rPr>
               <w:t>List&lt;Attribute</w:t>
             </w:r>
             <w:r>
               <w:rPr>
-                <w:rFonts w:eastAsia="Arial" w:cs="Arial" w:ascii="Arial" w:hAnsi="Arial"/>
-                <w:b/>
-                <w:sz w:val="18"/>
-                <w:szCs w:val="18"/>
+                <w:rFonts w:eastAsia="Arial" w:cs="Arial" w:ascii="Trebuchet MS" w:hAnsi="Trebuchet MS"/>
+                <w:b/>
+                <w:sz w:val="16"/>
+                <w:szCs w:val="16"/>
               </w:rPr>
               <w:t>&gt; attributes</w:t>
             </w:r>
@@ -2534,27 +2534,27 @@
             </w:pPr>
             <w:r>
               <w:rPr>
-                <w:rFonts w:eastAsia="Arial" w:cs="Arial" w:ascii="Arial" w:hAnsi="Arial"/>
-                <w:b/>
-                <w:sz w:val="18"/>
-                <w:szCs w:val="18"/>
+                <w:rFonts w:eastAsia="Arial" w:cs="Arial" w:ascii="Trebuchet MS" w:hAnsi="Trebuchet MS"/>
+                <w:b/>
+                <w:sz w:val="16"/>
+                <w:szCs w:val="16"/>
               </w:rPr>
               <w:tab/>
             </w:r>
             <w:r>
               <w:rPr>
-                <w:rFonts w:eastAsia="Arial" w:cs="Arial" w:ascii="Arial" w:hAnsi="Arial"/>
-                <w:sz w:val="18"/>
-                <w:szCs w:val="18"/>
+                <w:rFonts w:eastAsia="Arial" w:cs="Arial" w:ascii="Trebuchet MS" w:hAnsi="Trebuchet MS"/>
+                <w:sz w:val="16"/>
+                <w:szCs w:val="16"/>
               </w:rPr>
               <w:t xml:space="preserve">String </w:t>
             </w:r>
             <w:r>
               <w:rPr>
-                <w:rFonts w:eastAsia="Arial" w:cs="Arial" w:ascii="Arial" w:hAnsi="Arial"/>
-                <w:b/>
-                <w:sz w:val="18"/>
-                <w:szCs w:val="18"/>
+                <w:rFonts w:eastAsia="Arial" w:cs="Arial" w:ascii="Trebuchet MS" w:hAnsi="Trebuchet MS"/>
+                <w:b/>
+                <w:sz w:val="16"/>
+                <w:szCs w:val="16"/>
               </w:rPr>
               <w:t>value</w:t>
             </w:r>
@@ -2587,9 +2587,9 @@
             </w:pPr>
             <w:r>
               <w:rPr>
-                <w:rFonts w:eastAsia="Arial" w:cs="Arial" w:ascii="Arial" w:hAnsi="Arial"/>
-                <w:sz w:val="18"/>
-                <w:szCs w:val="18"/>
+                <w:rFonts w:eastAsia="Arial" w:cs="Arial" w:ascii="Trebuchet MS" w:hAnsi="Trebuchet MS"/>
+                <w:sz w:val="16"/>
+                <w:szCs w:val="16"/>
               </w:rPr>
               <w:t xml:space="preserve">Takes in an a string and list of attributes, adds the attributes from the string to the list, and returns the list </w:t>
             </w:r>
@@ -2627,10 +2627,10 @@
             </w:pPr>
             <w:r>
               <w:rPr>
-                <w:rFonts w:eastAsia="Arial" w:cs="Arial" w:ascii="Arial" w:hAnsi="Arial"/>
+                <w:rFonts w:eastAsia="Arial" w:cs="Arial" w:ascii="Trebuchet MS" w:hAnsi="Trebuchet MS"/>
                 <w:i/>
-                <w:sz w:val="18"/>
-                <w:szCs w:val="18"/>
+                <w:sz w:val="16"/>
+                <w:szCs w:val="16"/>
               </w:rPr>
               <w:t>getAttribute</w:t>
             </w:r>
@@ -2665,18 +2665,18 @@
             </w:pPr>
             <w:r>
               <w:rPr>
-                <w:rFonts w:eastAsia="Arial" w:cs="Arial" w:ascii="Arial" w:hAnsi="Arial"/>
-                <w:sz w:val="18"/>
-                <w:szCs w:val="18"/>
+                <w:rFonts w:eastAsia="Arial" w:cs="Arial" w:ascii="Trebuchet MS" w:hAnsi="Trebuchet MS"/>
+                <w:sz w:val="16"/>
+                <w:szCs w:val="16"/>
               </w:rPr>
               <w:t>List&lt;Attribute</w:t>
             </w:r>
             <w:r>
               <w:rPr>
-                <w:rFonts w:eastAsia="Arial" w:cs="Arial" w:ascii="Arial" w:hAnsi="Arial"/>
-                <w:b/>
-                <w:sz w:val="18"/>
-                <w:szCs w:val="18"/>
+                <w:rFonts w:eastAsia="Arial" w:cs="Arial" w:ascii="Trebuchet MS" w:hAnsi="Trebuchet MS"/>
+                <w:b/>
+                <w:sz w:val="16"/>
+                <w:szCs w:val="16"/>
               </w:rPr>
               <w:t>&gt; attributes</w:t>
             </w:r>
@@ -2696,27 +2696,27 @@
             </w:pPr>
             <w:r>
               <w:rPr>
-                <w:rFonts w:eastAsia="Arial" w:cs="Arial" w:ascii="Arial" w:hAnsi="Arial"/>
-                <w:b/>
-                <w:sz w:val="18"/>
-                <w:szCs w:val="18"/>
+                <w:rFonts w:eastAsia="Arial" w:cs="Arial" w:ascii="Trebuchet MS" w:hAnsi="Trebuchet MS"/>
+                <w:b/>
+                <w:sz w:val="16"/>
+                <w:szCs w:val="16"/>
               </w:rPr>
               <w:tab/>
             </w:r>
             <w:r>
               <w:rPr>
-                <w:rFonts w:eastAsia="Arial" w:cs="Arial" w:ascii="Arial" w:hAnsi="Arial"/>
-                <w:sz w:val="18"/>
-                <w:szCs w:val="18"/>
+                <w:rFonts w:eastAsia="Arial" w:cs="Arial" w:ascii="Trebuchet MS" w:hAnsi="Trebuchet MS"/>
+                <w:sz w:val="16"/>
+                <w:szCs w:val="16"/>
               </w:rPr>
               <w:t xml:space="preserve">String </w:t>
             </w:r>
             <w:r>
               <w:rPr>
-                <w:rFonts w:eastAsia="Arial" w:cs="Arial" w:ascii="Arial" w:hAnsi="Arial"/>
-                <w:b/>
-                <w:sz w:val="18"/>
-                <w:szCs w:val="18"/>
+                <w:rFonts w:eastAsia="Arial" w:cs="Arial" w:ascii="Trebuchet MS" w:hAnsi="Trebuchet MS"/>
+                <w:b/>
+                <w:sz w:val="16"/>
+                <w:szCs w:val="16"/>
               </w:rPr>
               <w:t>value</w:t>
             </w:r>
@@ -2736,27 +2736,27 @@
             </w:pPr>
             <w:r>
               <w:rPr>
-                <w:rFonts w:eastAsia="Arial" w:cs="Arial" w:ascii="Arial" w:hAnsi="Arial"/>
-                <w:b/>
-                <w:sz w:val="18"/>
-                <w:szCs w:val="18"/>
+                <w:rFonts w:eastAsia="Arial" w:cs="Arial" w:ascii="Trebuchet MS" w:hAnsi="Trebuchet MS"/>
+                <w:b/>
+                <w:sz w:val="16"/>
+                <w:szCs w:val="16"/>
               </w:rPr>
               <w:tab/>
             </w:r>
             <w:r>
               <w:rPr>
-                <w:rFonts w:eastAsia="Arial" w:cs="Arial" w:ascii="Arial" w:hAnsi="Arial"/>
-                <w:sz w:val="18"/>
-                <w:szCs w:val="18"/>
+                <w:rFonts w:eastAsia="Arial" w:cs="Arial" w:ascii="Trebuchet MS" w:hAnsi="Trebuchet MS"/>
+                <w:sz w:val="16"/>
+                <w:szCs w:val="16"/>
               </w:rPr>
               <w:t xml:space="preserve">String </w:t>
             </w:r>
             <w:r>
               <w:rPr>
-                <w:rFonts w:eastAsia="Arial" w:cs="Arial" w:ascii="Arial" w:hAnsi="Arial"/>
-                <w:b/>
-                <w:sz w:val="18"/>
-                <w:szCs w:val="18"/>
+                <w:rFonts w:eastAsia="Arial" w:cs="Arial" w:ascii="Trebuchet MS" w:hAnsi="Trebuchet MS"/>
+                <w:b/>
+                <w:sz w:val="16"/>
+                <w:szCs w:val="16"/>
               </w:rPr>
               <w:t>type</w:t>
             </w:r>
@@ -2789,9 +2789,9 @@
             </w:pPr>
             <w:r>
               <w:rPr>
-                <w:rFonts w:eastAsia="Arial" w:cs="Arial" w:ascii="Arial" w:hAnsi="Arial"/>
-                <w:sz w:val="18"/>
-                <w:szCs w:val="18"/>
+                <w:rFonts w:eastAsia="Arial" w:cs="Arial" w:ascii="Trebuchet MS" w:hAnsi="Trebuchet MS"/>
+                <w:sz w:val="16"/>
+                <w:szCs w:val="16"/>
               </w:rPr>
               <w:t xml:space="preserve">Takes in an a value string, type string, and list of attributes. Creates an attribute from the value and sets it type then adds the attributes to the list, and returns the list </w:t>
             </w:r>
@@ -2831,10 +2831,10 @@
             </w:pPr>
             <w:r>
               <w:rPr>
-                <w:rFonts w:eastAsia="Arial" w:cs="Arial" w:ascii="Arial" w:hAnsi="Arial"/>
+                <w:rFonts w:eastAsia="Arial" w:cs="Arial" w:ascii="Trebuchet MS" w:hAnsi="Trebuchet MS"/>
                 <w:i/>
-                <w:sz w:val="18"/>
-                <w:szCs w:val="18"/>
+                <w:sz w:val="16"/>
+                <w:szCs w:val="16"/>
               </w:rPr>
               <w:t>getAttribute</w:t>
             </w:r>
@@ -2869,18 +2869,18 @@
             </w:pPr>
             <w:r>
               <w:rPr>
-                <w:rFonts w:eastAsia="Arial" w:cs="Arial" w:ascii="Arial" w:hAnsi="Arial"/>
-                <w:sz w:val="18"/>
-                <w:szCs w:val="18"/>
+                <w:rFonts w:eastAsia="Arial" w:cs="Arial" w:ascii="Trebuchet MS" w:hAnsi="Trebuchet MS"/>
+                <w:sz w:val="16"/>
+                <w:szCs w:val="16"/>
               </w:rPr>
               <w:t>List&lt;Attribute</w:t>
             </w:r>
             <w:r>
               <w:rPr>
-                <w:rFonts w:eastAsia="Arial" w:cs="Arial" w:ascii="Arial" w:hAnsi="Arial"/>
-                <w:b/>
-                <w:sz w:val="18"/>
-                <w:szCs w:val="18"/>
+                <w:rFonts w:eastAsia="Arial" w:cs="Arial" w:ascii="Trebuchet MS" w:hAnsi="Trebuchet MS"/>
+                <w:b/>
+                <w:sz w:val="16"/>
+                <w:szCs w:val="16"/>
               </w:rPr>
               <w:t>&gt; attributes</w:t>
             </w:r>
@@ -2900,27 +2900,27 @@
             </w:pPr>
             <w:r>
               <w:rPr>
-                <w:rFonts w:eastAsia="Arial" w:cs="Arial" w:ascii="Arial" w:hAnsi="Arial"/>
-                <w:b/>
-                <w:sz w:val="18"/>
-                <w:szCs w:val="18"/>
+                <w:rFonts w:eastAsia="Arial" w:cs="Arial" w:ascii="Trebuchet MS" w:hAnsi="Trebuchet MS"/>
+                <w:b/>
+                <w:sz w:val="16"/>
+                <w:szCs w:val="16"/>
               </w:rPr>
               <w:tab/>
             </w:r>
             <w:r>
               <w:rPr>
-                <w:rFonts w:eastAsia="Arial" w:cs="Arial" w:ascii="Arial" w:hAnsi="Arial"/>
-                <w:sz w:val="18"/>
-                <w:szCs w:val="18"/>
+                <w:rFonts w:eastAsia="Arial" w:cs="Arial" w:ascii="Trebuchet MS" w:hAnsi="Trebuchet MS"/>
+                <w:sz w:val="16"/>
+                <w:szCs w:val="16"/>
               </w:rPr>
               <w:t xml:space="preserve">String </w:t>
             </w:r>
             <w:r>
               <w:rPr>
-                <w:rFonts w:eastAsia="Arial" w:cs="Arial" w:ascii="Arial" w:hAnsi="Arial"/>
-                <w:b/>
-                <w:sz w:val="18"/>
-                <w:szCs w:val="18"/>
+                <w:rFonts w:eastAsia="Arial" w:cs="Arial" w:ascii="Trebuchet MS" w:hAnsi="Trebuchet MS"/>
+                <w:b/>
+                <w:sz w:val="16"/>
+                <w:szCs w:val="16"/>
               </w:rPr>
               <w:t>value</w:t>
             </w:r>
@@ -2940,27 +2940,27 @@
             </w:pPr>
             <w:r>
               <w:rPr>
-                <w:rFonts w:eastAsia="Arial" w:cs="Arial" w:ascii="Arial" w:hAnsi="Arial"/>
-                <w:b/>
-                <w:sz w:val="18"/>
-                <w:szCs w:val="18"/>
+                <w:rFonts w:eastAsia="Arial" w:cs="Arial" w:ascii="Trebuchet MS" w:hAnsi="Trebuchet MS"/>
+                <w:b/>
+                <w:sz w:val="16"/>
+                <w:szCs w:val="16"/>
               </w:rPr>
               <w:tab/>
             </w:r>
             <w:r>
               <w:rPr>
-                <w:rFonts w:eastAsia="Arial" w:cs="Arial" w:ascii="Arial" w:hAnsi="Arial"/>
-                <w:sz w:val="18"/>
-                <w:szCs w:val="18"/>
+                <w:rFonts w:eastAsia="Arial" w:cs="Arial" w:ascii="Trebuchet MS" w:hAnsi="Trebuchet MS"/>
+                <w:sz w:val="16"/>
+                <w:szCs w:val="16"/>
               </w:rPr>
               <w:t xml:space="preserve">String </w:t>
             </w:r>
             <w:r>
               <w:rPr>
-                <w:rFonts w:eastAsia="Arial" w:cs="Arial" w:ascii="Arial" w:hAnsi="Arial"/>
-                <w:b/>
-                <w:sz w:val="18"/>
-                <w:szCs w:val="18"/>
+                <w:rFonts w:eastAsia="Arial" w:cs="Arial" w:ascii="Trebuchet MS" w:hAnsi="Trebuchet MS"/>
+                <w:b/>
+                <w:sz w:val="16"/>
+                <w:szCs w:val="16"/>
               </w:rPr>
               <w:t>type</w:t>
             </w:r>
@@ -2980,27 +2980,27 @@
             </w:pPr>
             <w:r>
               <w:rPr>
-                <w:rFonts w:eastAsia="Arial" w:cs="Arial" w:ascii="Arial" w:hAnsi="Arial"/>
-                <w:b/>
-                <w:sz w:val="18"/>
-                <w:szCs w:val="18"/>
+                <w:rFonts w:eastAsia="Arial" w:cs="Arial" w:ascii="Trebuchet MS" w:hAnsi="Trebuchet MS"/>
+                <w:b/>
+                <w:sz w:val="16"/>
+                <w:szCs w:val="16"/>
               </w:rPr>
               <w:tab/>
             </w:r>
             <w:r>
               <w:rPr>
-                <w:rFonts w:eastAsia="Arial" w:cs="Arial" w:ascii="Arial" w:hAnsi="Arial"/>
-                <w:sz w:val="18"/>
-                <w:szCs w:val="18"/>
+                <w:rFonts w:eastAsia="Arial" w:cs="Arial" w:ascii="Trebuchet MS" w:hAnsi="Trebuchet MS"/>
+                <w:sz w:val="16"/>
+                <w:szCs w:val="16"/>
               </w:rPr>
               <w:t xml:space="preserve">Boolean </w:t>
             </w:r>
             <w:r>
               <w:rPr>
-                <w:rFonts w:eastAsia="Arial" w:cs="Arial" w:ascii="Arial" w:hAnsi="Arial"/>
-                <w:b/>
-                <w:sz w:val="18"/>
-                <w:szCs w:val="18"/>
+                <w:rFonts w:eastAsia="Arial" w:cs="Arial" w:ascii="Trebuchet MS" w:hAnsi="Trebuchet MS"/>
+                <w:b/>
+                <w:sz w:val="16"/>
+                <w:szCs w:val="16"/>
               </w:rPr>
               <w:t>dataProvider</w:t>
             </w:r>
@@ -3033,9 +3033,9 @@
             </w:pPr>
             <w:r>
               <w:rPr>
-                <w:rFonts w:eastAsia="Arial" w:cs="Arial" w:ascii="Arial" w:hAnsi="Arial"/>
-                <w:sz w:val="18"/>
-                <w:szCs w:val="18"/>
+                <w:rFonts w:eastAsia="Arial" w:cs="Arial" w:ascii="Trebuchet MS" w:hAnsi="Trebuchet MS"/>
+                <w:sz w:val="16"/>
+                <w:szCs w:val="16"/>
               </w:rPr>
               <w:t xml:space="preserve">Takes in an a value string, type string, and list of attributes. Creates an attribute from the value and sets it type  and dataProvider then adds the attributes to the list, and returns the list </w:t>
             </w:r>
@@ -3075,10 +3075,10 @@
             </w:pPr>
             <w:r>
               <w:rPr>
-                <w:rFonts w:eastAsia="Arial" w:cs="Arial" w:ascii="Arial" w:hAnsi="Arial"/>
+                <w:rFonts w:eastAsia="Arial" w:cs="Arial" w:ascii="Trebuchet MS" w:hAnsi="Trebuchet MS"/>
                 <w:i/>
-                <w:sz w:val="18"/>
-                <w:szCs w:val="18"/>
+                <w:sz w:val="16"/>
+                <w:szCs w:val="16"/>
               </w:rPr>
               <w:t>getAttribute</w:t>
             </w:r>
@@ -3113,18 +3113,18 @@
             </w:pPr>
             <w:r>
               <w:rPr>
-                <w:rFonts w:eastAsia="Arial" w:cs="Arial" w:ascii="Arial" w:hAnsi="Arial"/>
-                <w:sz w:val="18"/>
-                <w:szCs w:val="18"/>
+                <w:rFonts w:eastAsia="Arial" w:cs="Arial" w:ascii="Trebuchet MS" w:hAnsi="Trebuchet MS"/>
+                <w:sz w:val="16"/>
+                <w:szCs w:val="16"/>
               </w:rPr>
               <w:t>List&lt;Attribute</w:t>
             </w:r>
             <w:r>
               <w:rPr>
-                <w:rFonts w:eastAsia="Arial" w:cs="Arial" w:ascii="Arial" w:hAnsi="Arial"/>
-                <w:b/>
-                <w:sz w:val="18"/>
-                <w:szCs w:val="18"/>
+                <w:rFonts w:eastAsia="Arial" w:cs="Arial" w:ascii="Trebuchet MS" w:hAnsi="Trebuchet MS"/>
+                <w:b/>
+                <w:sz w:val="16"/>
+                <w:szCs w:val="16"/>
               </w:rPr>
               <w:t>&gt; attributes</w:t>
             </w:r>
@@ -3144,27 +3144,27 @@
             </w:pPr>
             <w:r>
               <w:rPr>
-                <w:rFonts w:eastAsia="Arial" w:cs="Arial" w:ascii="Arial" w:hAnsi="Arial"/>
-                <w:b/>
-                <w:sz w:val="18"/>
-                <w:szCs w:val="18"/>
+                <w:rFonts w:eastAsia="Arial" w:cs="Arial" w:ascii="Trebuchet MS" w:hAnsi="Trebuchet MS"/>
+                <w:b/>
+                <w:sz w:val="16"/>
+                <w:szCs w:val="16"/>
               </w:rPr>
               <w:tab/>
             </w:r>
             <w:r>
               <w:rPr>
-                <w:rFonts w:eastAsia="Arial" w:cs="Arial" w:ascii="Arial" w:hAnsi="Arial"/>
-                <w:sz w:val="18"/>
-                <w:szCs w:val="18"/>
+                <w:rFonts w:eastAsia="Arial" w:cs="Arial" w:ascii="Trebuchet MS" w:hAnsi="Trebuchet MS"/>
+                <w:sz w:val="16"/>
+                <w:szCs w:val="16"/>
               </w:rPr>
               <w:t xml:space="preserve">String </w:t>
             </w:r>
             <w:r>
               <w:rPr>
-                <w:rFonts w:eastAsia="Arial" w:cs="Arial" w:ascii="Arial" w:hAnsi="Arial"/>
-                <w:b/>
-                <w:sz w:val="18"/>
-                <w:szCs w:val="18"/>
+                <w:rFonts w:eastAsia="Arial" w:cs="Arial" w:ascii="Trebuchet MS" w:hAnsi="Trebuchet MS"/>
+                <w:b/>
+                <w:sz w:val="16"/>
+                <w:szCs w:val="16"/>
               </w:rPr>
               <w:t>value</w:t>
             </w:r>
@@ -3184,27 +3184,27 @@
             </w:pPr>
             <w:r>
               <w:rPr>
-                <w:rFonts w:eastAsia="Arial" w:cs="Arial" w:ascii="Arial" w:hAnsi="Arial"/>
-                <w:b/>
-                <w:sz w:val="18"/>
-                <w:szCs w:val="18"/>
+                <w:rFonts w:eastAsia="Arial" w:cs="Arial" w:ascii="Trebuchet MS" w:hAnsi="Trebuchet MS"/>
+                <w:b/>
+                <w:sz w:val="16"/>
+                <w:szCs w:val="16"/>
               </w:rPr>
               <w:tab/>
             </w:r>
             <w:r>
               <w:rPr>
-                <w:rFonts w:eastAsia="Arial" w:cs="Arial" w:ascii="Arial" w:hAnsi="Arial"/>
-                <w:sz w:val="18"/>
-                <w:szCs w:val="18"/>
+                <w:rFonts w:eastAsia="Arial" w:cs="Arial" w:ascii="Trebuchet MS" w:hAnsi="Trebuchet MS"/>
+                <w:sz w:val="16"/>
+                <w:szCs w:val="16"/>
               </w:rPr>
               <w:t xml:space="preserve">String </w:t>
             </w:r>
             <w:r>
               <w:rPr>
-                <w:rFonts w:eastAsia="Arial" w:cs="Arial" w:ascii="Arial" w:hAnsi="Arial"/>
-                <w:b/>
-                <w:sz w:val="18"/>
-                <w:szCs w:val="18"/>
+                <w:rFonts w:eastAsia="Arial" w:cs="Arial" w:ascii="Trebuchet MS" w:hAnsi="Trebuchet MS"/>
+                <w:b/>
+                <w:sz w:val="16"/>
+                <w:szCs w:val="16"/>
               </w:rPr>
               <w:t>type</w:t>
             </w:r>
@@ -3222,27 +3222,27 @@
             </w:pPr>
             <w:r>
               <w:rPr>
-                <w:rFonts w:eastAsia="Arial" w:cs="Arial" w:ascii="Arial" w:hAnsi="Arial"/>
-                <w:b/>
-                <w:sz w:val="18"/>
-                <w:szCs w:val="18"/>
+                <w:rFonts w:eastAsia="Arial" w:cs="Arial" w:ascii="Trebuchet MS" w:hAnsi="Trebuchet MS"/>
+                <w:b/>
+                <w:sz w:val="16"/>
+                <w:szCs w:val="16"/>
               </w:rPr>
               <w:tab/>
             </w:r>
             <w:r>
               <w:rPr>
-                <w:rFonts w:eastAsia="Arial" w:cs="Arial" w:ascii="Arial" w:hAnsi="Arial"/>
-                <w:sz w:val="18"/>
-                <w:szCs w:val="18"/>
+                <w:rFonts w:eastAsia="Arial" w:cs="Arial" w:ascii="Trebuchet MS" w:hAnsi="Trebuchet MS"/>
+                <w:sz w:val="16"/>
+                <w:szCs w:val="16"/>
               </w:rPr>
               <w:t xml:space="preserve">String </w:t>
             </w:r>
             <w:r>
               <w:rPr>
-                <w:rFonts w:eastAsia="Arial" w:cs="Arial" w:ascii="Arial" w:hAnsi="Arial"/>
-                <w:b/>
-                <w:sz w:val="18"/>
-                <w:szCs w:val="18"/>
+                <w:rFonts w:eastAsia="Arial" w:cs="Arial" w:ascii="Trebuchet MS" w:hAnsi="Trebuchet MS"/>
+                <w:b/>
+                <w:sz w:val="16"/>
+                <w:szCs w:val="16"/>
               </w:rPr>
               <w:t>updateDate</w:t>
             </w:r>
@@ -3275,9 +3275,9 @@
             </w:pPr>
             <w:r>
               <w:rPr>
-                <w:rFonts w:eastAsia="Arial" w:cs="Arial" w:ascii="Arial" w:hAnsi="Arial"/>
-                <w:sz w:val="18"/>
-                <w:szCs w:val="18"/>
+                <w:rFonts w:eastAsia="Arial" w:cs="Arial" w:ascii="Trebuchet MS" w:hAnsi="Trebuchet MS"/>
+                <w:sz w:val="16"/>
+                <w:szCs w:val="16"/>
               </w:rPr>
               <w:t>Takes in an a value string, type string, and list of attributes. Creates an attribute from the value and sets it type  and updateDate then adds the attributes to the list, and returns the list</w:t>
             </w:r>
@@ -3317,10 +3317,10 @@
             </w:pPr>
             <w:r>
               <w:rPr>
-                <w:rFonts w:eastAsia="Arial" w:cs="Arial" w:ascii="Arial" w:hAnsi="Arial"/>
+                <w:rFonts w:eastAsia="Arial" w:cs="Arial" w:ascii="Trebuchet MS" w:hAnsi="Trebuchet MS"/>
                 <w:i/>
-                <w:sz w:val="18"/>
-                <w:szCs w:val="18"/>
+                <w:sz w:val="16"/>
+                <w:szCs w:val="16"/>
               </w:rPr>
               <w:t>getAttribute</w:t>
             </w:r>
@@ -3355,18 +3355,18 @@
             </w:pPr>
             <w:r>
               <w:rPr>
-                <w:rFonts w:eastAsia="Arial" w:cs="Arial" w:ascii="Arial" w:hAnsi="Arial"/>
-                <w:sz w:val="18"/>
-                <w:szCs w:val="18"/>
+                <w:rFonts w:eastAsia="Arial" w:cs="Arial" w:ascii="Trebuchet MS" w:hAnsi="Trebuchet MS"/>
+                <w:sz w:val="16"/>
+                <w:szCs w:val="16"/>
               </w:rPr>
               <w:t>List&lt;Attribute</w:t>
             </w:r>
             <w:r>
               <w:rPr>
-                <w:rFonts w:eastAsia="Arial" w:cs="Arial" w:ascii="Arial" w:hAnsi="Arial"/>
-                <w:b/>
-                <w:sz w:val="18"/>
-                <w:szCs w:val="18"/>
+                <w:rFonts w:eastAsia="Arial" w:cs="Arial" w:ascii="Trebuchet MS" w:hAnsi="Trebuchet MS"/>
+                <w:b/>
+                <w:sz w:val="16"/>
+                <w:szCs w:val="16"/>
               </w:rPr>
               <w:t>&gt; attributes</w:t>
             </w:r>
@@ -3386,27 +3386,27 @@
             </w:pPr>
             <w:r>
               <w:rPr>
-                <w:rFonts w:eastAsia="Arial" w:cs="Arial" w:ascii="Arial" w:hAnsi="Arial"/>
-                <w:b/>
-                <w:sz w:val="18"/>
-                <w:szCs w:val="18"/>
+                <w:rFonts w:eastAsia="Arial" w:cs="Arial" w:ascii="Trebuchet MS" w:hAnsi="Trebuchet MS"/>
+                <w:b/>
+                <w:sz w:val="16"/>
+                <w:szCs w:val="16"/>
               </w:rPr>
               <w:tab/>
             </w:r>
             <w:r>
               <w:rPr>
-                <w:rFonts w:eastAsia="Arial" w:cs="Arial" w:ascii="Arial" w:hAnsi="Arial"/>
-                <w:sz w:val="18"/>
-                <w:szCs w:val="18"/>
+                <w:rFonts w:eastAsia="Arial" w:cs="Arial" w:ascii="Trebuchet MS" w:hAnsi="Trebuchet MS"/>
+                <w:sz w:val="16"/>
+                <w:szCs w:val="16"/>
               </w:rPr>
               <w:t xml:space="preserve">String </w:t>
             </w:r>
             <w:r>
               <w:rPr>
-                <w:rFonts w:eastAsia="Arial" w:cs="Arial" w:ascii="Arial" w:hAnsi="Arial"/>
-                <w:b/>
-                <w:sz w:val="18"/>
-                <w:szCs w:val="18"/>
+                <w:rFonts w:eastAsia="Arial" w:cs="Arial" w:ascii="Trebuchet MS" w:hAnsi="Trebuchet MS"/>
+                <w:b/>
+                <w:sz w:val="16"/>
+                <w:szCs w:val="16"/>
               </w:rPr>
               <w:t>value</w:t>
             </w:r>
@@ -3426,27 +3426,27 @@
             </w:pPr>
             <w:r>
               <w:rPr>
-                <w:rFonts w:eastAsia="Arial" w:cs="Arial" w:ascii="Arial" w:hAnsi="Arial"/>
-                <w:b/>
-                <w:sz w:val="18"/>
-                <w:szCs w:val="18"/>
+                <w:rFonts w:eastAsia="Arial" w:cs="Arial" w:ascii="Trebuchet MS" w:hAnsi="Trebuchet MS"/>
+                <w:b/>
+                <w:sz w:val="16"/>
+                <w:szCs w:val="16"/>
               </w:rPr>
               <w:tab/>
             </w:r>
             <w:r>
               <w:rPr>
-                <w:rFonts w:eastAsia="Arial" w:cs="Arial" w:ascii="Arial" w:hAnsi="Arial"/>
-                <w:sz w:val="18"/>
-                <w:szCs w:val="18"/>
+                <w:rFonts w:eastAsia="Arial" w:cs="Arial" w:ascii="Trebuchet MS" w:hAnsi="Trebuchet MS"/>
+                <w:sz w:val="16"/>
+                <w:szCs w:val="16"/>
               </w:rPr>
               <w:t xml:space="preserve">String </w:t>
             </w:r>
             <w:r>
               <w:rPr>
-                <w:rFonts w:eastAsia="Arial" w:cs="Arial" w:ascii="Arial" w:hAnsi="Arial"/>
-                <w:b/>
-                <w:sz w:val="18"/>
-                <w:szCs w:val="18"/>
+                <w:rFonts w:eastAsia="Arial" w:cs="Arial" w:ascii="Trebuchet MS" w:hAnsi="Trebuchet MS"/>
+                <w:b/>
+                <w:sz w:val="16"/>
+                <w:szCs w:val="16"/>
               </w:rPr>
               <w:t>type</w:t>
             </w:r>
@@ -3466,27 +3466,27 @@
             </w:pPr>
             <w:r>
               <w:rPr>
-                <w:rFonts w:eastAsia="Arial" w:cs="Arial" w:ascii="Arial" w:hAnsi="Arial"/>
-                <w:b/>
-                <w:sz w:val="18"/>
-                <w:szCs w:val="18"/>
+                <w:rFonts w:eastAsia="Arial" w:cs="Arial" w:ascii="Trebuchet MS" w:hAnsi="Trebuchet MS"/>
+                <w:b/>
+                <w:sz w:val="16"/>
+                <w:szCs w:val="16"/>
               </w:rPr>
               <w:tab/>
             </w:r>
             <w:r>
               <w:rPr>
-                <w:rFonts w:eastAsia="Arial" w:cs="Arial" w:ascii="Arial" w:hAnsi="Arial"/>
-                <w:sz w:val="18"/>
-                <w:szCs w:val="18"/>
+                <w:rFonts w:eastAsia="Arial" w:cs="Arial" w:ascii="Trebuchet MS" w:hAnsi="Trebuchet MS"/>
+                <w:sz w:val="16"/>
+                <w:szCs w:val="16"/>
               </w:rPr>
               <w:t xml:space="preserve">String </w:t>
             </w:r>
             <w:r>
               <w:rPr>
-                <w:rFonts w:eastAsia="Arial" w:cs="Arial" w:ascii="Arial" w:hAnsi="Arial"/>
-                <w:b/>
-                <w:sz w:val="18"/>
-                <w:szCs w:val="18"/>
+                <w:rFonts w:eastAsia="Arial" w:cs="Arial" w:ascii="Trebuchet MS" w:hAnsi="Trebuchet MS"/>
+                <w:b/>
+                <w:sz w:val="16"/>
+                <w:szCs w:val="16"/>
               </w:rPr>
               <w:t>createDate</w:t>
             </w:r>
@@ -3506,27 +3506,27 @@
             </w:pPr>
             <w:r>
               <w:rPr>
-                <w:rFonts w:eastAsia="Arial" w:cs="Arial" w:ascii="Arial" w:hAnsi="Arial"/>
-                <w:b/>
-                <w:sz w:val="18"/>
-                <w:szCs w:val="18"/>
+                <w:rFonts w:eastAsia="Arial" w:cs="Arial" w:ascii="Trebuchet MS" w:hAnsi="Trebuchet MS"/>
+                <w:b/>
+                <w:sz w:val="16"/>
+                <w:szCs w:val="16"/>
               </w:rPr>
               <w:tab/>
             </w:r>
             <w:r>
               <w:rPr>
-                <w:rFonts w:eastAsia="Arial" w:cs="Arial" w:ascii="Arial" w:hAnsi="Arial"/>
-                <w:sz w:val="18"/>
-                <w:szCs w:val="18"/>
+                <w:rFonts w:eastAsia="Arial" w:cs="Arial" w:ascii="Trebuchet MS" w:hAnsi="Trebuchet MS"/>
+                <w:sz w:val="16"/>
+                <w:szCs w:val="16"/>
               </w:rPr>
               <w:t xml:space="preserve">String </w:t>
             </w:r>
             <w:r>
               <w:rPr>
-                <w:rFonts w:eastAsia="Arial" w:cs="Arial" w:ascii="Arial" w:hAnsi="Arial"/>
-                <w:b/>
-                <w:sz w:val="18"/>
-                <w:szCs w:val="18"/>
+                <w:rFonts w:eastAsia="Arial" w:cs="Arial" w:ascii="Trebuchet MS" w:hAnsi="Trebuchet MS"/>
+                <w:b/>
+                <w:sz w:val="16"/>
+                <w:szCs w:val="16"/>
               </w:rPr>
               <w:t>updateDate</w:t>
             </w:r>
@@ -3559,9 +3559,9 @@
             </w:pPr>
             <w:r>
               <w:rPr>
-                <w:rFonts w:eastAsia="Arial" w:cs="Arial" w:ascii="Arial" w:hAnsi="Arial"/>
-                <w:sz w:val="18"/>
-                <w:szCs w:val="18"/>
+                <w:rFonts w:eastAsia="Arial" w:cs="Arial" w:ascii="Trebuchet MS" w:hAnsi="Trebuchet MS"/>
+                <w:sz w:val="16"/>
+                <w:szCs w:val="16"/>
               </w:rPr>
               <w:t>Takes in an a value string, type string, and list of attributes. Creates an attribute from the value and sets it type, createDate  and updateDate then adds the attributes to the list, and returns the list</w:t>
             </w:r>
@@ -3601,10 +3601,10 @@
             </w:pPr>
             <w:r>
               <w:rPr>
-                <w:rFonts w:eastAsia="Arial" w:cs="Arial" w:ascii="Arial" w:hAnsi="Arial"/>
+                <w:rFonts w:eastAsia="Arial" w:cs="Arial" w:ascii="Trebuchet MS" w:hAnsi="Trebuchet MS"/>
                 <w:i/>
-                <w:sz w:val="18"/>
-                <w:szCs w:val="18"/>
+                <w:sz w:val="16"/>
+                <w:szCs w:val="16"/>
               </w:rPr>
               <w:t>getAttribute</w:t>
             </w:r>
@@ -3639,18 +3639,18 @@
             </w:pPr>
             <w:r>
               <w:rPr>
-                <w:rFonts w:eastAsia="Arial" w:cs="Arial" w:ascii="Arial" w:hAnsi="Arial"/>
-                <w:sz w:val="18"/>
-                <w:szCs w:val="18"/>
+                <w:rFonts w:eastAsia="Arial" w:cs="Arial" w:ascii="Trebuchet MS" w:hAnsi="Trebuchet MS"/>
+                <w:sz w:val="16"/>
+                <w:szCs w:val="16"/>
               </w:rPr>
               <w:t>List&lt;Attribute</w:t>
             </w:r>
             <w:r>
               <w:rPr>
-                <w:rFonts w:eastAsia="Arial" w:cs="Arial" w:ascii="Arial" w:hAnsi="Arial"/>
-                <w:b/>
-                <w:sz w:val="18"/>
-                <w:szCs w:val="18"/>
+                <w:rFonts w:eastAsia="Arial" w:cs="Arial" w:ascii="Trebuchet MS" w:hAnsi="Trebuchet MS"/>
+                <w:b/>
+                <w:sz w:val="16"/>
+                <w:szCs w:val="16"/>
               </w:rPr>
               <w:t>&gt; attributes</w:t>
             </w:r>
@@ -3670,27 +3670,27 @@
             </w:pPr>
             <w:r>
               <w:rPr>
-                <w:rFonts w:eastAsia="Arial" w:cs="Arial" w:ascii="Arial" w:hAnsi="Arial"/>
-                <w:b/>
-                <w:sz w:val="18"/>
-                <w:szCs w:val="18"/>
+                <w:rFonts w:eastAsia="Arial" w:cs="Arial" w:ascii="Trebuchet MS" w:hAnsi="Trebuchet MS"/>
+                <w:b/>
+                <w:sz w:val="16"/>
+                <w:szCs w:val="16"/>
               </w:rPr>
               <w:tab/>
             </w:r>
             <w:r>
               <w:rPr>
-                <w:rFonts w:eastAsia="Arial" w:cs="Arial" w:ascii="Arial" w:hAnsi="Arial"/>
-                <w:sz w:val="18"/>
-                <w:szCs w:val="18"/>
+                <w:rFonts w:eastAsia="Arial" w:cs="Arial" w:ascii="Trebuchet MS" w:hAnsi="Trebuchet MS"/>
+                <w:sz w:val="16"/>
+                <w:szCs w:val="16"/>
               </w:rPr>
               <w:t xml:space="preserve">String </w:t>
             </w:r>
             <w:r>
               <w:rPr>
-                <w:rFonts w:eastAsia="Arial" w:cs="Arial" w:ascii="Arial" w:hAnsi="Arial"/>
-                <w:b/>
-                <w:sz w:val="18"/>
-                <w:szCs w:val="18"/>
+                <w:rFonts w:eastAsia="Arial" w:cs="Arial" w:ascii="Trebuchet MS" w:hAnsi="Trebuchet MS"/>
+                <w:b/>
+                <w:sz w:val="16"/>
+                <w:szCs w:val="16"/>
               </w:rPr>
               <w:t>value</w:t>
             </w:r>
@@ -3710,27 +3710,27 @@
             </w:pPr>
             <w:r>
               <w:rPr>
-                <w:rFonts w:eastAsia="Arial" w:cs="Arial" w:ascii="Arial" w:hAnsi="Arial"/>
-                <w:b/>
-                <w:sz w:val="18"/>
-                <w:szCs w:val="18"/>
+                <w:rFonts w:eastAsia="Arial" w:cs="Arial" w:ascii="Trebuchet MS" w:hAnsi="Trebuchet MS"/>
+                <w:b/>
+                <w:sz w:val="16"/>
+                <w:szCs w:val="16"/>
               </w:rPr>
               <w:tab/>
             </w:r>
             <w:r>
               <w:rPr>
-                <w:rFonts w:eastAsia="Arial" w:cs="Arial" w:ascii="Arial" w:hAnsi="Arial"/>
-                <w:sz w:val="18"/>
-                <w:szCs w:val="18"/>
+                <w:rFonts w:eastAsia="Arial" w:cs="Arial" w:ascii="Trebuchet MS" w:hAnsi="Trebuchet MS"/>
+                <w:sz w:val="16"/>
+                <w:szCs w:val="16"/>
               </w:rPr>
               <w:t xml:space="preserve">String </w:t>
             </w:r>
             <w:r>
               <w:rPr>
-                <w:rFonts w:eastAsia="Arial" w:cs="Arial" w:ascii="Arial" w:hAnsi="Arial"/>
-                <w:b/>
-                <w:sz w:val="18"/>
-                <w:szCs w:val="18"/>
+                <w:rFonts w:eastAsia="Arial" w:cs="Arial" w:ascii="Trebuchet MS" w:hAnsi="Trebuchet MS"/>
+                <w:b/>
+                <w:sz w:val="16"/>
+                <w:szCs w:val="16"/>
               </w:rPr>
               <w:t>type</w:t>
             </w:r>
@@ -3750,27 +3750,27 @@
             </w:pPr>
             <w:r>
               <w:rPr>
-                <w:rFonts w:eastAsia="Arial" w:cs="Arial" w:ascii="Arial" w:hAnsi="Arial"/>
-                <w:b/>
-                <w:sz w:val="18"/>
-                <w:szCs w:val="18"/>
+                <w:rFonts w:eastAsia="Arial" w:cs="Arial" w:ascii="Trebuchet MS" w:hAnsi="Trebuchet MS"/>
+                <w:b/>
+                <w:sz w:val="16"/>
+                <w:szCs w:val="16"/>
               </w:rPr>
               <w:tab/>
             </w:r>
             <w:r>
               <w:rPr>
-                <w:rFonts w:eastAsia="Arial" w:cs="Arial" w:ascii="Arial" w:hAnsi="Arial"/>
-                <w:sz w:val="18"/>
-                <w:szCs w:val="18"/>
+                <w:rFonts w:eastAsia="Arial" w:cs="Arial" w:ascii="Trebuchet MS" w:hAnsi="Trebuchet MS"/>
+                <w:sz w:val="16"/>
+                <w:szCs w:val="16"/>
               </w:rPr>
               <w:t xml:space="preserve">String </w:t>
             </w:r>
             <w:r>
               <w:rPr>
-                <w:rFonts w:eastAsia="Arial" w:cs="Arial" w:ascii="Arial" w:hAnsi="Arial"/>
-                <w:b/>
-                <w:sz w:val="18"/>
-                <w:szCs w:val="18"/>
+                <w:rFonts w:eastAsia="Arial" w:cs="Arial" w:ascii="Trebuchet MS" w:hAnsi="Trebuchet MS"/>
+                <w:b/>
+                <w:sz w:val="16"/>
+                <w:szCs w:val="16"/>
               </w:rPr>
               <w:t>createDate</w:t>
             </w:r>
@@ -3790,27 +3790,27 @@
             </w:pPr>
             <w:r>
               <w:rPr>
-                <w:rFonts w:eastAsia="Arial" w:cs="Arial" w:ascii="Arial" w:hAnsi="Arial"/>
-                <w:b/>
-                <w:sz w:val="18"/>
-                <w:szCs w:val="18"/>
+                <w:rFonts w:eastAsia="Arial" w:cs="Arial" w:ascii="Trebuchet MS" w:hAnsi="Trebuchet MS"/>
+                <w:b/>
+                <w:sz w:val="16"/>
+                <w:szCs w:val="16"/>
               </w:rPr>
               <w:tab/>
             </w:r>
             <w:r>
               <w:rPr>
-                <w:rFonts w:eastAsia="Arial" w:cs="Arial" w:ascii="Arial" w:hAnsi="Arial"/>
-                <w:sz w:val="18"/>
-                <w:szCs w:val="18"/>
+                <w:rFonts w:eastAsia="Arial" w:cs="Arial" w:ascii="Trebuchet MS" w:hAnsi="Trebuchet MS"/>
+                <w:sz w:val="16"/>
+                <w:szCs w:val="16"/>
               </w:rPr>
               <w:t xml:space="preserve">String </w:t>
             </w:r>
             <w:r>
               <w:rPr>
-                <w:rFonts w:eastAsia="Arial" w:cs="Arial" w:ascii="Arial" w:hAnsi="Arial"/>
-                <w:b/>
-                <w:sz w:val="18"/>
-                <w:szCs w:val="18"/>
+                <w:rFonts w:eastAsia="Arial" w:cs="Arial" w:ascii="Trebuchet MS" w:hAnsi="Trebuchet MS"/>
+                <w:b/>
+                <w:sz w:val="16"/>
+                <w:szCs w:val="16"/>
               </w:rPr>
               <w:t>updateDate</w:t>
             </w:r>
@@ -3830,18 +3830,18 @@
             </w:pPr>
             <w:r>
               <w:rPr>
-                <w:rFonts w:eastAsia="Arial" w:cs="Arial" w:ascii="Arial" w:hAnsi="Arial"/>
-                <w:sz w:val="18"/>
-                <w:szCs w:val="18"/>
+                <w:rFonts w:eastAsia="Arial" w:cs="Arial" w:ascii="Trebuchet MS" w:hAnsi="Trebuchet MS"/>
+                <w:sz w:val="16"/>
+                <w:szCs w:val="16"/>
               </w:rPr>
               <w:t xml:space="preserve">String </w:t>
             </w:r>
             <w:r>
               <w:rPr>
-                <w:rFonts w:eastAsia="Arial" w:cs="Arial" w:ascii="Arial" w:hAnsi="Arial"/>
-                <w:b/>
-                <w:sz w:val="18"/>
-                <w:szCs w:val="18"/>
+                <w:rFonts w:eastAsia="Arial" w:cs="Arial" w:ascii="Trebuchet MS" w:hAnsi="Trebuchet MS"/>
+                <w:b/>
+                <w:sz w:val="16"/>
+                <w:szCs w:val="16"/>
               </w:rPr>
               <w:t>deleteDate</w:t>
             </w:r>
@@ -3874,9 +3874,9 @@
             </w:pPr>
             <w:r>
               <w:rPr>
-                <w:rFonts w:eastAsia="Arial" w:cs="Arial" w:ascii="Arial" w:hAnsi="Arial"/>
-                <w:sz w:val="18"/>
-                <w:szCs w:val="18"/>
+                <w:rFonts w:eastAsia="Arial" w:cs="Arial" w:ascii="Trebuchet MS" w:hAnsi="Trebuchet MS"/>
+                <w:sz w:val="16"/>
+                <w:szCs w:val="16"/>
               </w:rPr>
               <w:t>Takes in an a value string, type string, and list of attributes. Creates an attribute from the value and sets it type, createDate, deleteDate  and updateDate then adds the attributes to the list, and returns the list</w:t>
             </w:r>
@@ -3916,10 +3916,10 @@
             </w:pPr>
             <w:r>
               <w:rPr>
-                <w:rFonts w:eastAsia="Arial" w:cs="Arial" w:ascii="Arial" w:hAnsi="Arial"/>
+                <w:rFonts w:eastAsia="Arial" w:cs="Arial" w:ascii="Trebuchet MS" w:hAnsi="Trebuchet MS"/>
                 <w:i/>
-                <w:sz w:val="18"/>
-                <w:szCs w:val="18"/>
+                <w:sz w:val="16"/>
+                <w:szCs w:val="16"/>
               </w:rPr>
               <w:t>checkNull</w:t>
             </w:r>
@@ -3952,27 +3952,27 @@
             </w:pPr>
             <w:r>
               <w:rPr>
-                <w:rFonts w:eastAsia="Arial" w:cs="Arial" w:ascii="Arial" w:hAnsi="Arial"/>
-                <w:b/>
-                <w:sz w:val="18"/>
-                <w:szCs w:val="18"/>
+                <w:rFonts w:eastAsia="Arial" w:cs="Arial" w:ascii="Trebuchet MS" w:hAnsi="Trebuchet MS"/>
+                <w:b/>
+                <w:sz w:val="16"/>
+                <w:szCs w:val="16"/>
               </w:rPr>
               <w:tab/>
             </w:r>
             <w:r>
               <w:rPr>
-                <w:rFonts w:eastAsia="Arial" w:cs="Arial" w:ascii="Arial" w:hAnsi="Arial"/>
-                <w:sz w:val="18"/>
-                <w:szCs w:val="18"/>
+                <w:rFonts w:eastAsia="Arial" w:cs="Arial" w:ascii="Trebuchet MS" w:hAnsi="Trebuchet MS"/>
+                <w:sz w:val="16"/>
+                <w:szCs w:val="16"/>
               </w:rPr>
               <w:t xml:space="preserve">String </w:t>
             </w:r>
             <w:r>
               <w:rPr>
-                <w:rFonts w:eastAsia="Arial" w:cs="Arial" w:ascii="Arial" w:hAnsi="Arial"/>
-                <w:b/>
-                <w:sz w:val="18"/>
-                <w:szCs w:val="18"/>
+                <w:rFonts w:eastAsia="Arial" w:cs="Arial" w:ascii="Trebuchet MS" w:hAnsi="Trebuchet MS"/>
+                <w:b/>
+                <w:sz w:val="16"/>
+                <w:szCs w:val="16"/>
               </w:rPr>
               <w:t>value</w:t>
             </w:r>
@@ -4005,9 +4005,9 @@
             </w:pPr>
             <w:r>
               <w:rPr>
-                <w:rFonts w:eastAsia="Arial" w:cs="Arial" w:ascii="Arial" w:hAnsi="Arial"/>
-                <w:sz w:val="18"/>
-                <w:szCs w:val="18"/>
+                <w:rFonts w:eastAsia="Arial" w:cs="Arial" w:ascii="Trebuchet MS" w:hAnsi="Trebuchet MS"/>
+                <w:sz w:val="16"/>
+                <w:szCs w:val="16"/>
               </w:rPr>
               <w:t>Checks value for possible variations of a null value  returns true if not null</w:t>
             </w:r>
@@ -4047,10 +4047,10 @@
             </w:pPr>
             <w:r>
               <w:rPr>
-                <w:rFonts w:eastAsia="Arial" w:cs="Arial" w:ascii="Arial" w:hAnsi="Arial"/>
+                <w:rFonts w:eastAsia="Arial" w:cs="Arial" w:ascii="Trebuchet MS" w:hAnsi="Trebuchet MS"/>
                 <w:i/>
-                <w:sz w:val="18"/>
-                <w:szCs w:val="18"/>
+                <w:sz w:val="16"/>
+                <w:szCs w:val="16"/>
               </w:rPr>
               <w:t>getStringValue</w:t>
             </w:r>
@@ -4085,18 +4085,18 @@
             </w:pPr>
             <w:r>
               <w:rPr>
-                <w:rFonts w:eastAsia="Arial" w:cs="Arial" w:ascii="Arial" w:hAnsi="Arial"/>
-                <w:sz w:val="18"/>
-                <w:szCs w:val="18"/>
+                <w:rFonts w:eastAsia="Arial" w:cs="Arial" w:ascii="Trebuchet MS" w:hAnsi="Trebuchet MS"/>
+                <w:sz w:val="16"/>
+                <w:szCs w:val="16"/>
               </w:rPr>
               <w:t xml:space="preserve">Object </w:t>
             </w:r>
             <w:r>
               <w:rPr>
-                <w:rFonts w:eastAsia="Arial" w:cs="Arial" w:ascii="Arial" w:hAnsi="Arial"/>
-                <w:b/>
-                <w:sz w:val="18"/>
-                <w:szCs w:val="18"/>
+                <w:rFonts w:eastAsia="Arial" w:cs="Arial" w:ascii="Trebuchet MS" w:hAnsi="Trebuchet MS"/>
+                <w:b/>
+                <w:sz w:val="16"/>
+                <w:szCs w:val="16"/>
               </w:rPr>
               <w:t xml:space="preserve"> obj</w:t>
             </w:r>
@@ -4129,9 +4129,9 @@
             </w:pPr>
             <w:r>
               <w:rPr>
-                <w:rFonts w:eastAsia="Arial" w:cs="Arial" w:ascii="Arial" w:hAnsi="Arial"/>
-                <w:sz w:val="18"/>
-                <w:szCs w:val="18"/>
+                <w:rFonts w:eastAsia="Arial" w:cs="Arial" w:ascii="Trebuchet MS" w:hAnsi="Trebuchet MS"/>
+                <w:sz w:val="16"/>
+                <w:szCs w:val="16"/>
               </w:rPr>
               <w:t>Returns value of object as a string</w:t>
             </w:r>
@@ -4171,10 +4171,10 @@
             </w:pPr>
             <w:r>
               <w:rPr>
-                <w:rFonts w:eastAsia="Arial" w:cs="Arial" w:ascii="Arial" w:hAnsi="Arial"/>
+                <w:rFonts w:eastAsia="Arial" w:cs="Arial" w:ascii="Trebuchet MS" w:hAnsi="Trebuchet MS"/>
                 <w:i/>
-                <w:sz w:val="18"/>
-                <w:szCs w:val="18"/>
+                <w:sz w:val="16"/>
+                <w:szCs w:val="16"/>
               </w:rPr>
               <w:t>printDataloadPerformance</w:t>
             </w:r>
@@ -4209,18 +4209,18 @@
             </w:pPr>
             <w:r>
               <w:rPr>
-                <w:rFonts w:eastAsia="Arial" w:cs="Arial" w:ascii="Arial" w:hAnsi="Arial"/>
-                <w:sz w:val="18"/>
-                <w:szCs w:val="18"/>
+                <w:rFonts w:eastAsia="Arial" w:cs="Arial" w:ascii="Trebuchet MS" w:hAnsi="Trebuchet MS"/>
+                <w:sz w:val="16"/>
+                <w:szCs w:val="16"/>
               </w:rPr>
               <w:t xml:space="preserve">long </w:t>
             </w:r>
             <w:r>
               <w:rPr>
-                <w:rFonts w:eastAsia="Arial" w:cs="Arial" w:ascii="Arial" w:hAnsi="Arial"/>
-                <w:b/>
-                <w:sz w:val="18"/>
-                <w:szCs w:val="18"/>
+                <w:rFonts w:eastAsia="Arial" w:cs="Arial" w:ascii="Trebuchet MS" w:hAnsi="Trebuchet MS"/>
+                <w:b/>
+                <w:sz w:val="16"/>
+                <w:szCs w:val="16"/>
               </w:rPr>
               <w:t>totalTasksExecuted</w:t>
             </w:r>
@@ -4240,19 +4240,19 @@
             </w:pPr>
             <w:r>
               <w:rPr>
-                <w:rFonts w:eastAsia="Arial" w:cs="Arial" w:ascii="Arial" w:hAnsi="Arial"/>
-                <w:sz w:val="18"/>
-                <w:szCs w:val="18"/>
+                <w:rFonts w:eastAsia="Arial" w:cs="Arial" w:ascii="Trebuchet MS" w:hAnsi="Trebuchet MS"/>
+                <w:sz w:val="16"/>
+                <w:szCs w:val="16"/>
               </w:rPr>
               <w:tab/>
               <w:t xml:space="preserve">long </w:t>
             </w:r>
             <w:r>
               <w:rPr>
-                <w:rFonts w:eastAsia="Arial" w:cs="Arial" w:ascii="Arial" w:hAnsi="Arial"/>
-                <w:b/>
-                <w:sz w:val="18"/>
-                <w:szCs w:val="18"/>
+                <w:rFonts w:eastAsia="Arial" w:cs="Arial" w:ascii="Trebuchet MS" w:hAnsi="Trebuchet MS"/>
+                <w:b/>
+                <w:sz w:val="16"/>
+                <w:szCs w:val="16"/>
               </w:rPr>
               <w:t>totalTasksExecutionTime</w:t>
             </w:r>
@@ -4272,18 +4272,18 @@
             </w:pPr>
             <w:r>
               <w:rPr>
-                <w:rFonts w:eastAsia="Arial" w:cs="Arial" w:ascii="Arial" w:hAnsi="Arial"/>
-                <w:sz w:val="18"/>
-                <w:szCs w:val="18"/>
+                <w:rFonts w:eastAsia="Arial" w:cs="Arial" w:ascii="Trebuchet MS" w:hAnsi="Trebuchet MS"/>
+                <w:sz w:val="16"/>
+                <w:szCs w:val="16"/>
               </w:rPr>
               <w:t xml:space="preserve">long </w:t>
             </w:r>
             <w:r>
               <w:rPr>
-                <w:rFonts w:eastAsia="Arial" w:cs="Arial" w:ascii="Arial" w:hAnsi="Arial"/>
-                <w:b/>
-                <w:sz w:val="18"/>
-                <w:szCs w:val="18"/>
+                <w:rFonts w:eastAsia="Arial" w:cs="Arial" w:ascii="Trebuchet MS" w:hAnsi="Trebuchet MS"/>
+                <w:b/>
+                <w:sz w:val="16"/>
+                <w:szCs w:val="16"/>
               </w:rPr>
               <w:t>totalQueueWaitTime</w:t>
             </w:r>
@@ -4303,19 +4303,19 @@
             </w:pPr>
             <w:r>
               <w:rPr>
-                <w:rFonts w:eastAsia="Arial" w:cs="Arial" w:ascii="Arial" w:hAnsi="Arial"/>
-                <w:sz w:val="18"/>
-                <w:szCs w:val="18"/>
+                <w:rFonts w:eastAsia="Arial" w:cs="Arial" w:ascii="Trebuchet MS" w:hAnsi="Trebuchet MS"/>
+                <w:sz w:val="16"/>
+                <w:szCs w:val="16"/>
               </w:rPr>
               <w:tab/>
               <w:t xml:space="preserve">long </w:t>
             </w:r>
             <w:r>
               <w:rPr>
-                <w:rFonts w:eastAsia="Arial" w:cs="Arial" w:ascii="Arial" w:hAnsi="Arial"/>
-                <w:b/>
-                <w:sz w:val="18"/>
-                <w:szCs w:val="18"/>
+                <w:rFonts w:eastAsia="Arial" w:cs="Arial" w:ascii="Trebuchet MS" w:hAnsi="Trebuchet MS"/>
+                <w:b/>
+                <w:sz w:val="16"/>
+                <w:szCs w:val="16"/>
               </w:rPr>
               <w:t>programStartTime</w:t>
             </w:r>
@@ -4335,18 +4335,18 @@
             </w:pPr>
             <w:r>
               <w:rPr>
-                <w:rFonts w:eastAsia="Arial" w:cs="Arial" w:ascii="Arial" w:hAnsi="Arial"/>
-                <w:sz w:val="18"/>
-                <w:szCs w:val="18"/>
+                <w:rFonts w:eastAsia="Arial" w:cs="Arial" w:ascii="Trebuchet MS" w:hAnsi="Trebuchet MS"/>
+                <w:sz w:val="16"/>
+                <w:szCs w:val="16"/>
               </w:rPr>
               <w:t xml:space="preserve">long </w:t>
             </w:r>
             <w:r>
               <w:rPr>
-                <w:rFonts w:eastAsia="Arial" w:cs="Arial" w:ascii="Arial" w:hAnsi="Arial"/>
-                <w:b/>
-                <w:sz w:val="18"/>
-                <w:szCs w:val="18"/>
+                <w:rFonts w:eastAsia="Arial" w:cs="Arial" w:ascii="Trebuchet MS" w:hAnsi="Trebuchet MS"/>
+                <w:b/>
+                <w:sz w:val="16"/>
+                <w:szCs w:val="16"/>
               </w:rPr>
               <w:t>numberOfThreads</w:t>
             </w:r>
@@ -4379,9 +4379,9 @@
             </w:pPr>
             <w:r>
               <w:rPr>
-                <w:rFonts w:eastAsia="Arial" w:cs="Arial" w:ascii="Arial" w:hAnsi="Arial"/>
-                <w:sz w:val="18"/>
-                <w:szCs w:val="18"/>
+                <w:rFonts w:eastAsia="Arial" w:cs="Arial" w:ascii="Trebuchet MS" w:hAnsi="Trebuchet MS"/>
+                <w:sz w:val="16"/>
+                <w:szCs w:val="16"/>
               </w:rPr>
               <w:t>Prints performance statistics to the console</w:t>
             </w:r>
@@ -4421,10 +4421,10 @@
             </w:pPr>
             <w:r>
               <w:rPr>
-                <w:rFonts w:eastAsia="Arial" w:cs="Arial" w:ascii="Arial" w:hAnsi="Arial"/>
+                <w:rFonts w:eastAsia="Arial" w:cs="Arial" w:ascii="Trebuchet MS" w:hAnsi="Trebuchet MS"/>
                 <w:i/>
-                <w:sz w:val="18"/>
-                <w:szCs w:val="18"/>
+                <w:sz w:val="16"/>
+                <w:szCs w:val="16"/>
               </w:rPr>
               <w:t>waitForTasksReady</w:t>
             </w:r>
@@ -4459,18 +4459,18 @@
             </w:pPr>
             <w:r>
               <w:rPr>
-                <w:rFonts w:eastAsia="Arial" w:cs="Arial" w:ascii="Arial" w:hAnsi="Arial"/>
-                <w:sz w:val="18"/>
-                <w:szCs w:val="18"/>
+                <w:rFonts w:eastAsia="Arial" w:cs="Arial" w:ascii="Trebuchet MS" w:hAnsi="Trebuchet MS"/>
+                <w:sz w:val="16"/>
+                <w:szCs w:val="16"/>
               </w:rPr>
               <w:t xml:space="preserve">Collection&lt;Future&lt;Long&gt;&gt; </w:t>
             </w:r>
             <w:r>
               <w:rPr>
-                <w:rFonts w:eastAsia="Arial" w:cs="Arial" w:ascii="Arial" w:hAnsi="Arial"/>
-                <w:b/>
-                <w:sz w:val="18"/>
-                <w:szCs w:val="18"/>
+                <w:rFonts w:eastAsia="Arial" w:cs="Arial" w:ascii="Trebuchet MS" w:hAnsi="Trebuchet MS"/>
+                <w:b/>
+                <w:sz w:val="16"/>
+                <w:szCs w:val="16"/>
               </w:rPr>
               <w:t>futures</w:t>
             </w:r>
@@ -4490,19 +4490,19 @@
             </w:pPr>
             <w:r>
               <w:rPr>
-                <w:rFonts w:eastAsia="Arial" w:cs="Arial" w:ascii="Arial" w:hAnsi="Arial"/>
-                <w:sz w:val="18"/>
-                <w:szCs w:val="18"/>
+                <w:rFonts w:eastAsia="Arial" w:cs="Arial" w:ascii="Trebuchet MS" w:hAnsi="Trebuchet MS"/>
+                <w:sz w:val="16"/>
+                <w:szCs w:val="16"/>
               </w:rPr>
               <w:tab/>
               <w:t xml:space="preserve">int </w:t>
             </w:r>
             <w:r>
               <w:rPr>
-                <w:rFonts w:eastAsia="Arial" w:cs="Arial" w:ascii="Arial" w:hAnsi="Arial"/>
-                <w:b/>
-                <w:sz w:val="18"/>
-                <w:szCs w:val="18"/>
+                <w:rFonts w:eastAsia="Arial" w:cs="Arial" w:ascii="Trebuchet MS" w:hAnsi="Trebuchet MS"/>
+                <w:b/>
+                <w:sz w:val="16"/>
+                <w:szCs w:val="16"/>
               </w:rPr>
               <w:t>maxNumberInList</w:t>
             </w:r>
@@ -4535,17 +4535,17 @@
             </w:pPr>
             <w:r>
               <w:rPr>
-                <w:rFonts w:eastAsia="Arial" w:cs="Arial" w:ascii="Arial" w:hAnsi="Arial"/>
-                <w:sz w:val="18"/>
-                <w:szCs w:val="18"/>
+                <w:rFonts w:eastAsia="Arial" w:cs="Arial" w:ascii="Trebuchet MS" w:hAnsi="Trebuchet MS"/>
+                <w:sz w:val="16"/>
+                <w:szCs w:val="16"/>
               </w:rPr>
               <w:t xml:space="preserve"> </w:t>
             </w:r>
             <w:r>
               <w:rPr>
-                <w:rFonts w:eastAsia="Arial" w:cs="Arial" w:ascii="Arial" w:hAnsi="Arial"/>
-                <w:sz w:val="18"/>
-                <w:szCs w:val="18"/>
+                <w:rFonts w:eastAsia="Arial" w:cs="Arial" w:ascii="Trebuchet MS" w:hAnsi="Trebuchet MS"/>
+                <w:sz w:val="16"/>
+                <w:szCs w:val="16"/>
               </w:rPr>
               <w:t>Waits for futures (load tasks list put to executor) are partially ready.maxNumberInList parameters specifies how much tasks could be uncompleted.</w:t>
             </w:r>
@@ -4585,10 +4585,10 @@
             </w:pPr>
             <w:r>
               <w:rPr>
-                <w:rFonts w:eastAsia="Arial" w:cs="Arial" w:ascii="Arial" w:hAnsi="Arial"/>
+                <w:rFonts w:eastAsia="Arial" w:cs="Arial" w:ascii="Trebuchet MS" w:hAnsi="Trebuchet MS"/>
                 <w:i/>
-                <w:sz w:val="18"/>
-                <w:szCs w:val="18"/>
+                <w:sz w:val="16"/>
+                <w:szCs w:val="16"/>
               </w:rPr>
               <w:t>waitForQueue</w:t>
             </w:r>
@@ -4623,18 +4623,18 @@
             </w:pPr>
             <w:r>
               <w:rPr>
-                <w:rFonts w:eastAsia="Arial" w:cs="Arial" w:ascii="Arial" w:hAnsi="Arial"/>
-                <w:sz w:val="18"/>
-                <w:szCs w:val="18"/>
+                <w:rFonts w:eastAsia="Arial" w:cs="Arial" w:ascii="Trebuchet MS" w:hAnsi="Trebuchet MS"/>
+                <w:sz w:val="16"/>
+                <w:szCs w:val="16"/>
               </w:rPr>
               <w:t xml:space="preserve">String </w:t>
             </w:r>
             <w:r>
               <w:rPr>
-                <w:rFonts w:eastAsia="Arial" w:cs="Arial" w:ascii="Arial" w:hAnsi="Arial"/>
-                <w:b/>
-                <w:sz w:val="18"/>
-                <w:szCs w:val="18"/>
+                <w:rFonts w:eastAsia="Arial" w:cs="Arial" w:ascii="Trebuchet MS" w:hAnsi="Trebuchet MS"/>
+                <w:b/>
+                <w:sz w:val="16"/>
+                <w:szCs w:val="16"/>
               </w:rPr>
               <w:t>srcUrl</w:t>
             </w:r>
@@ -4654,26 +4654,26 @@
             </w:pPr>
             <w:r>
               <w:rPr>
-                <w:rFonts w:eastAsia="Arial" w:cs="Arial" w:ascii="Arial" w:hAnsi="Arial"/>
-                <w:sz w:val="18"/>
-                <w:szCs w:val="18"/>
+                <w:rFonts w:eastAsia="Arial" w:cs="Arial" w:ascii="Trebuchet MS" w:hAnsi="Trebuchet MS"/>
+                <w:sz w:val="16"/>
+                <w:szCs w:val="16"/>
               </w:rPr>
               <w:t xml:space="preserve"> </w:t>
             </w:r>
             <w:r>
               <w:rPr>
-                <w:rFonts w:eastAsia="Arial" w:cs="Arial" w:ascii="Arial" w:hAnsi="Arial"/>
-                <w:sz w:val="18"/>
-                <w:szCs w:val="18"/>
+                <w:rFonts w:eastAsia="Arial" w:cs="Arial" w:ascii="Trebuchet MS" w:hAnsi="Trebuchet MS"/>
+                <w:sz w:val="16"/>
+                <w:szCs w:val="16"/>
               </w:rPr>
               <w:t xml:space="preserve">int </w:t>
             </w:r>
             <w:r>
               <w:rPr>
-                <w:rFonts w:eastAsia="Arial" w:cs="Arial" w:ascii="Arial" w:hAnsi="Arial"/>
-                <w:b/>
-                <w:sz w:val="18"/>
-                <w:szCs w:val="18"/>
+                <w:rFonts w:eastAsia="Arial" w:cs="Arial" w:ascii="Trebuchet MS" w:hAnsi="Trebuchet MS"/>
+                <w:b/>
+                <w:sz w:val="16"/>
+                <w:szCs w:val="16"/>
               </w:rPr>
               <w:t>numberOfEvents</w:t>
             </w:r>
@@ -4693,19 +4693,19 @@
             </w:pPr>
             <w:r>
               <w:rPr>
-                <w:rFonts w:eastAsia="Arial" w:cs="Arial" w:ascii="Arial" w:hAnsi="Arial"/>
-                <w:sz w:val="18"/>
-                <w:szCs w:val="18"/>
+                <w:rFonts w:eastAsia="Arial" w:cs="Arial" w:ascii="Trebuchet MS" w:hAnsi="Trebuchet MS"/>
+                <w:sz w:val="16"/>
+                <w:szCs w:val="16"/>
               </w:rPr>
               <w:tab/>
               <w:t xml:space="preserve">ThreadPoolExecutor </w:t>
             </w:r>
             <w:r>
               <w:rPr>
-                <w:rFonts w:eastAsia="Arial" w:cs="Arial" w:ascii="Arial" w:hAnsi="Arial"/>
-                <w:b/>
-                <w:sz w:val="18"/>
-                <w:szCs w:val="18"/>
+                <w:rFonts w:eastAsia="Arial" w:cs="Arial" w:ascii="Trebuchet MS" w:hAnsi="Trebuchet MS"/>
+                <w:b/>
+                <w:sz w:val="16"/>
+                <w:szCs w:val="16"/>
               </w:rPr>
               <w:t>ThreadPoolExecutor</w:t>
             </w:r>
@@ -4725,18 +4725,18 @@
             </w:pPr>
             <w:r>
               <w:rPr>
-                <w:rFonts w:eastAsia="Arial" w:cs="Arial" w:ascii="Arial" w:hAnsi="Arial"/>
-                <w:sz w:val="18"/>
-                <w:szCs w:val="18"/>
+                <w:rFonts w:eastAsia="Arial" w:cs="Arial" w:ascii="Trebuchet MS" w:hAnsi="Trebuchet MS"/>
+                <w:sz w:val="16"/>
+                <w:szCs w:val="16"/>
               </w:rPr>
               <w:t xml:space="preserve">ReltioAPIService </w:t>
             </w:r>
             <w:r>
               <w:rPr>
-                <w:rFonts w:eastAsia="Arial" w:cs="Arial" w:ascii="Arial" w:hAnsi="Arial"/>
-                <w:b/>
-                <w:sz w:val="18"/>
-                <w:szCs w:val="18"/>
+                <w:rFonts w:eastAsia="Arial" w:cs="Arial" w:ascii="Trebuchet MS" w:hAnsi="Trebuchet MS"/>
+                <w:b/>
+                <w:sz w:val="16"/>
+                <w:szCs w:val="16"/>
               </w:rPr>
               <w:t>reltioAPIService</w:t>
             </w:r>
@@ -4762,18 +4762,50 @@
               <w:spacing w:before="0" w:after="200"/>
               <w:ind w:left="-17" w:hanging="0"/>
               <w:rPr>
-                <w:rFonts w:ascii="Arial" w:hAnsi="Arial" w:eastAsia="Arial" w:cs="Arial"/>
-                <w:sz w:val="18"/>
-                <w:szCs w:val="18"/>
-              </w:rPr>
-            </w:pPr>
-            <w:r>
-              <w:rPr>
-                <w:rFonts w:eastAsia="Arial" w:cs="Arial" w:ascii="Arial" w:hAnsi="Arial"/>
-                <w:sz w:val="18"/>
-                <w:szCs w:val="18"/>
-              </w:rPr>
-              <w:t>Waits for the queue to drop below a particular size (numberOfEvents)</w:t>
+                <w:rFonts w:ascii="Trebuchet MS" w:hAnsi="Trebuchet MS"/>
+                <w:sz w:val="16"/>
+                <w:szCs w:val="16"/>
+              </w:rPr>
+            </w:pPr>
+            <w:r>
+              <w:rPr>
+                <w:rFonts w:eastAsia="Arial" w:cs="Arial" w:ascii="Trebuchet MS" w:hAnsi="Trebuchet MS"/>
+                <w:sz w:val="16"/>
+                <w:szCs w:val="16"/>
+              </w:rPr>
+              <w:t xml:space="preserve">Waits for the queue to </w:t>
+            </w:r>
+            <w:r>
+              <w:rPr>
+                <w:rFonts w:eastAsia="Arial" w:cs="Arial" w:ascii="Trebuchet MS" w:hAnsi="Trebuchet MS"/>
+                <w:sz w:val="16"/>
+                <w:szCs w:val="16"/>
+              </w:rPr>
+              <w:t>be either in Yellow or Green. The program would stall of the status is in Red</w:t>
+            </w:r>
+            <w:r>
+              <w:rPr>
+                <w:rFonts w:eastAsia="Arial" w:cs="Arial" w:ascii="Trebuchet MS" w:hAnsi="Trebuchet MS"/>
+                <w:sz w:val="16"/>
+                <w:szCs w:val="16"/>
+              </w:rPr>
+              <w:t xml:space="preserve"> (</w:t>
+            </w:r>
+            <w:r>
+              <w:rPr>
+                <w:rFonts w:eastAsia="Arial" w:cs="Arial" w:ascii="Trebuchet MS" w:hAnsi="Trebuchet MS"/>
+                <w:sz w:val="16"/>
+                <w:szCs w:val="16"/>
+              </w:rPr>
+              <w:t>Status</w:t>
+            </w:r>
+            <w:r>
+              <w:rPr>
+                <w:rFonts w:eastAsia="Arial" w:cs="Arial" w:ascii="Trebuchet MS" w:hAnsi="Trebuchet MS"/>
+                <w:sz w:val="16"/>
+                <w:szCs w:val="16"/>
+              </w:rPr>
+              <w:t>)</w:t>
             </w:r>
           </w:p>
         </w:tc>
@@ -4811,10 +4843,10 @@
             </w:pPr>
             <w:r>
               <w:rPr>
-                <w:rFonts w:eastAsia="Arial" w:cs="Arial" w:ascii="Arial" w:hAnsi="Arial"/>
+                <w:rFonts w:eastAsia="Arial" w:cs="Arial" w:ascii="Trebuchet MS" w:hAnsi="Trebuchet MS"/>
                 <w:i/>
-                <w:sz w:val="18"/>
-                <w:szCs w:val="18"/>
+                <w:sz w:val="16"/>
+                <w:szCs w:val="16"/>
               </w:rPr>
               <w:t>sendHcps</w:t>
             </w:r>
@@ -4849,18 +4881,18 @@
             </w:pPr>
             <w:r>
               <w:rPr>
-                <w:rFonts w:eastAsia="Arial" w:cs="Arial" w:ascii="Arial" w:hAnsi="Arial"/>
-                <w:sz w:val="18"/>
-                <w:szCs w:val="18"/>
+                <w:rFonts w:eastAsia="Arial" w:cs="Arial" w:ascii="Trebuchet MS" w:hAnsi="Trebuchet MS"/>
+                <w:sz w:val="16"/>
+                <w:szCs w:val="16"/>
               </w:rPr>
               <w:t xml:space="preserve">String </w:t>
             </w:r>
             <w:r>
               <w:rPr>
-                <w:rFonts w:eastAsia="Arial" w:cs="Arial" w:ascii="Arial" w:hAnsi="Arial"/>
-                <w:b/>
-                <w:sz w:val="18"/>
-                <w:szCs w:val="18"/>
+                <w:rFonts w:eastAsia="Arial" w:cs="Arial" w:ascii="Trebuchet MS" w:hAnsi="Trebuchet MS"/>
+                <w:b/>
+                <w:sz w:val="16"/>
+                <w:szCs w:val="16"/>
               </w:rPr>
               <w:t>srcUrl</w:t>
             </w:r>
@@ -4880,26 +4912,26 @@
             </w:pPr>
             <w:r>
               <w:rPr>
-                <w:rFonts w:eastAsia="Arial" w:cs="Arial" w:ascii="Arial" w:hAnsi="Arial"/>
-                <w:sz w:val="18"/>
-                <w:szCs w:val="18"/>
+                <w:rFonts w:eastAsia="Arial" w:cs="Arial" w:ascii="Trebuchet MS" w:hAnsi="Trebuchet MS"/>
+                <w:sz w:val="16"/>
+                <w:szCs w:val="16"/>
               </w:rPr>
               <w:t xml:space="preserve"> </w:t>
             </w:r>
             <w:r>
               <w:rPr>
-                <w:rFonts w:eastAsia="Arial" w:cs="Arial" w:ascii="Arial" w:hAnsi="Arial"/>
-                <w:sz w:val="18"/>
-                <w:szCs w:val="18"/>
+                <w:rFonts w:eastAsia="Arial" w:cs="Arial" w:ascii="Trebuchet MS" w:hAnsi="Trebuchet MS"/>
+                <w:sz w:val="16"/>
+                <w:szCs w:val="16"/>
               </w:rPr>
               <w:t xml:space="preserve">String </w:t>
             </w:r>
             <w:r>
               <w:rPr>
-                <w:rFonts w:eastAsia="Arial" w:cs="Arial" w:ascii="Arial" w:hAnsi="Arial"/>
-                <w:b/>
-                <w:sz w:val="18"/>
-                <w:szCs w:val="18"/>
+                <w:rFonts w:eastAsia="Arial" w:cs="Arial" w:ascii="Trebuchet MS" w:hAnsi="Trebuchet MS"/>
+                <w:b/>
+                <w:sz w:val="16"/>
+                <w:szCs w:val="16"/>
               </w:rPr>
               <w:t>stringToSend</w:t>
             </w:r>
@@ -4919,19 +4951,19 @@
             </w:pPr>
             <w:r>
               <w:rPr>
-                <w:rFonts w:eastAsia="Arial" w:cs="Arial" w:ascii="Arial" w:hAnsi="Arial"/>
-                <w:sz w:val="18"/>
-                <w:szCs w:val="18"/>
+                <w:rFonts w:eastAsia="Arial" w:cs="Arial" w:ascii="Trebuchet MS" w:hAnsi="Trebuchet MS"/>
+                <w:sz w:val="16"/>
+                <w:szCs w:val="16"/>
               </w:rPr>
               <w:tab/>
               <w:t xml:space="preserve">ReltioAPIService </w:t>
             </w:r>
             <w:r>
               <w:rPr>
-                <w:rFonts w:eastAsia="Arial" w:cs="Arial" w:ascii="Arial" w:hAnsi="Arial"/>
-                <w:b/>
-                <w:sz w:val="18"/>
-                <w:szCs w:val="18"/>
+                <w:rFonts w:eastAsia="Arial" w:cs="Arial" w:ascii="Trebuchet MS" w:hAnsi="Trebuchet MS"/>
+                <w:b/>
+                <w:sz w:val="16"/>
+                <w:szCs w:val="16"/>
               </w:rPr>
               <w:t>reltioAPIService</w:t>
             </w:r>
@@ -4964,9 +4996,9 @@
             </w:pPr>
             <w:r>
               <w:rPr>
-                <w:rFonts w:eastAsia="Arial" w:cs="Arial" w:ascii="Arial" w:hAnsi="Arial"/>
-                <w:sz w:val="18"/>
-                <w:szCs w:val="18"/>
+                <w:rFonts w:eastAsia="Arial" w:cs="Arial" w:ascii="Trebuchet MS" w:hAnsi="Trebuchet MS"/>
+                <w:sz w:val="16"/>
+                <w:szCs w:val="16"/>
               </w:rPr>
               <w:t xml:space="preserve">Sends an entity(stringToSend) to the srcURL and returns a response </w:t>
             </w:r>
@@ -5006,10 +5038,10 @@
             </w:pPr>
             <w:r>
               <w:rPr>
-                <w:rFonts w:eastAsia="Arial" w:cs="Arial" w:ascii="Arial" w:hAnsi="Arial"/>
+                <w:rFonts w:eastAsia="Arial" w:cs="Arial" w:ascii="Trebuchet MS" w:hAnsi="Trebuchet MS"/>
                 <w:i/>
-                <w:sz w:val="18"/>
-                <w:szCs w:val="18"/>
+                <w:sz w:val="16"/>
+                <w:szCs w:val="16"/>
               </w:rPr>
               <w:t>getQueuesSize</w:t>
             </w:r>
@@ -5034,10 +5066,18 @@
               <w:pStyle w:val="Normal"/>
               <w:spacing w:before="0" w:after="200"/>
               <w:ind w:left="-17" w:hanging="0"/>
-              <w:rPr/>
-            </w:pPr>
-            <w:r>
-              <w:rPr/>
+              <w:rPr>
+                <w:rFonts w:ascii="Trebuchet MS" w:hAnsi="Trebuchet MS"/>
+                <w:sz w:val="16"/>
+                <w:szCs w:val="16"/>
+              </w:rPr>
+            </w:pPr>
+            <w:r>
+              <w:rPr>
+                <w:rFonts w:ascii="Trebuchet MS" w:hAnsi="Trebuchet MS"/>
+                <w:sz w:val="16"/>
+                <w:szCs w:val="16"/>
+              </w:rPr>
               <w:t>String srcUrl, ReltioAPIService reltioAPIService, String tenantID</w:t>
             </w:r>
           </w:p>
@@ -5061,78 +5101,34 @@
               <w:pStyle w:val="Normal"/>
               <w:spacing w:before="0" w:after="200"/>
               <w:ind w:left="-17" w:hanging="0"/>
-              <w:rPr/>
-            </w:pPr>
-            <w:r>
-              <w:rPr>
-                <w:rFonts w:eastAsia="Arial" w:cs="Arial" w:ascii="Arial" w:hAnsi="Arial"/>
-                <w:sz w:val="18"/>
-                <w:szCs w:val="18"/>
-              </w:rPr>
-              <w:t>Returns the StatusResponse</w:t>
-            </w:r>
-          </w:p>
-          <w:p>
-            <w:pPr>
-              <w:pStyle w:val="Normal"/>
-              <w:spacing w:before="0" w:after="200"/>
-              <w:ind w:left="-17" w:hanging="0"/>
-              <w:rPr/>
-            </w:pPr>
-            <w:r>
-              <w:rPr>
-                <w:rFonts w:eastAsia="Arial" w:cs="Arial" w:ascii="Arial" w:hAnsi="Arial"/>
-                <w:sz w:val="18"/>
-                <w:szCs w:val="18"/>
-              </w:rPr>
-              <w:t xml:space="preserve">with </w:t>
-            </w:r>
-          </w:p>
-          <w:p>
-            <w:pPr>
-              <w:pStyle w:val="Normal"/>
-              <w:spacing w:before="0" w:after="200"/>
-              <w:ind w:left="-17" w:hanging="0"/>
-              <w:rPr/>
-            </w:pPr>
-            <w:r>
-              <w:rPr/>
-              <w:t>Status</w:t>
-            </w:r>
-          </w:p>
-          <w:p>
-            <w:pPr>
-              <w:pStyle w:val="Normal"/>
-              <w:spacing w:before="0" w:after="200"/>
-              <w:ind w:left="-17" w:hanging="0"/>
-              <w:rPr/>
-            </w:pPr>
-            <w:r>
-              <w:rPr/>
-              <w:t>IsExternalQueue</w:t>
-            </w:r>
-          </w:p>
-          <w:p>
-            <w:pPr>
-              <w:pStyle w:val="Normal"/>
-              <w:spacing w:before="0" w:after="200"/>
-              <w:ind w:left="-17" w:hanging="0"/>
-              <w:rPr/>
-            </w:pPr>
-            <w:r>
-              <w:rPr/>
-              <w:t>Events queue size</w:t>
-            </w:r>
-          </w:p>
-          <w:p>
-            <w:pPr>
-              <w:pStyle w:val="Normal"/>
-              <w:spacing w:before="0" w:after="200"/>
-              <w:ind w:left="-17" w:hanging="0"/>
-              <w:rPr/>
-            </w:pPr>
-            <w:r>
-              <w:rPr/>
+              <w:rPr>
+                <w:rFonts w:ascii="Trebuchet MS" w:hAnsi="Trebuchet MS"/>
+                <w:sz w:val="16"/>
+                <w:szCs w:val="16"/>
+              </w:rPr>
+            </w:pPr>
+            <w:r>
+              <w:rPr>
+                <w:rFonts w:eastAsia="Arial" w:cs="Arial" w:ascii="Trebuchet MS" w:hAnsi="Trebuchet MS"/>
+                <w:sz w:val="16"/>
+                <w:szCs w:val="16"/>
+              </w:rPr>
+              <w:t>Returns the StatusResponse with Status, IsExternalQueue, Events queue size</w:t>
+            </w:r>
+            <w:r>
+              <w:rPr>
+                <w:rFonts w:eastAsia="Arial" w:cs="Arial" w:ascii="Trebuchet MS" w:hAnsi="Trebuchet MS"/>
+                <w:sz w:val="16"/>
+                <w:szCs w:val="16"/>
+              </w:rPr>
+              <w:t xml:space="preserve">, </w:t>
+            </w:r>
+            <w:r>
+              <w:rPr>
+                <w:rFonts w:eastAsia="Arial" w:cs="Arial" w:ascii="Trebuchet MS" w:hAnsi="Trebuchet MS"/>
+                <w:sz w:val="16"/>
+                <w:szCs w:val="16"/>
+              </w:rPr>
               <w:t>Matching queue size</w:t>
             </w:r>
           </w:p>
@@ -7342,6 +7338,107 @@
       <w:u w:val="single"/>
     </w:rPr>
   </w:style>
+  <w:style w:type="character" w:styleId="ListLabel39">
+    <w:name w:val="ListLabel 39"/>
+    <w:qFormat/>
+    <w:rPr>
+      <w:rFonts w:cs="Arial"/>
+    </w:rPr>
+  </w:style>
+  <w:style w:type="character" w:styleId="ListLabel40">
+    <w:name w:val="ListLabel 40"/>
+    <w:qFormat/>
+    <w:rPr>
+      <w:rFonts w:cs="Arial"/>
+    </w:rPr>
+  </w:style>
+  <w:style w:type="character" w:styleId="ListLabel41">
+    <w:name w:val="ListLabel 41"/>
+    <w:qFormat/>
+    <w:rPr>
+      <w:rFonts w:cs="Arial"/>
+    </w:rPr>
+  </w:style>
+  <w:style w:type="character" w:styleId="ListLabel42">
+    <w:name w:val="ListLabel 42"/>
+    <w:qFormat/>
+    <w:rPr>
+      <w:rFonts w:cs="Arial"/>
+    </w:rPr>
+  </w:style>
+  <w:style w:type="character" w:styleId="ListLabel43">
+    <w:name w:val="ListLabel 43"/>
+    <w:qFormat/>
+    <w:rPr>
+      <w:rFonts w:cs="Arial"/>
+    </w:rPr>
+  </w:style>
+  <w:style w:type="character" w:styleId="ListLabel44">
+    <w:name w:val="ListLabel 44"/>
+    <w:qFormat/>
+    <w:rPr>
+      <w:rFonts w:cs="Arial"/>
+    </w:rPr>
+  </w:style>
+  <w:style w:type="character" w:styleId="ListLabel45">
+    <w:name w:val="ListLabel 45"/>
+    <w:qFormat/>
+    <w:rPr>
+      <w:rFonts w:cs="Arial"/>
+    </w:rPr>
+  </w:style>
+  <w:style w:type="character" w:styleId="ListLabel46">
+    <w:name w:val="ListLabel 46"/>
+    <w:qFormat/>
+    <w:rPr>
+      <w:rFonts w:cs="Arial"/>
+    </w:rPr>
+  </w:style>
+  <w:style w:type="character" w:styleId="ListLabel47">
+    <w:name w:val="ListLabel 47"/>
+    <w:qFormat/>
+    <w:rPr>
+      <w:rFonts w:cs="Arial"/>
+    </w:rPr>
+  </w:style>
+  <w:style w:type="character" w:styleId="ListLabel48">
+    <w:name w:val="ListLabel 48"/>
+    <w:qFormat/>
+    <w:rPr>
+      <w:rFonts w:ascii="Arial" w:hAnsi="Arial" w:eastAsia="Arial" w:cs="Arial"/>
+    </w:rPr>
+  </w:style>
+  <w:style w:type="character" w:styleId="ListLabel49">
+    <w:name w:val="ListLabel 49"/>
+    <w:qFormat/>
+    <w:rPr>
+      <w:b w:val="false"/>
+      <w:color w:val="1155CC"/>
+      <w:sz w:val="22"/>
+      <w:szCs w:val="22"/>
+      <w:u w:val="single"/>
+    </w:rPr>
+  </w:style>
+  <w:style w:type="character" w:styleId="ListLabel50">
+    <w:name w:val="ListLabel 50"/>
+    <w:qFormat/>
+    <w:rPr>
+      <w:rFonts w:ascii="Arial" w:hAnsi="Arial" w:eastAsia="Arial" w:cs="Arial"/>
+      <w:color w:val="1155CC"/>
+      <w:u w:val="single"/>
+    </w:rPr>
+  </w:style>
+  <w:style w:type="character" w:styleId="ListLabel51">
+    <w:name w:val="ListLabel 51"/>
+    <w:qFormat/>
+    <w:rPr>
+      <w:rFonts w:ascii="Arial" w:hAnsi="Arial" w:eastAsia="Arial" w:cs="Arial"/>
+      <w:color w:val="1155CC"/>
+      <w:sz w:val="16"/>
+      <w:szCs w:val="16"/>
+      <w:u w:val="single"/>
+    </w:rPr>
+  </w:style>
   <w:style w:type="paragraph" w:styleId="Heading">
     <w:name w:val="Heading"/>
     <w:basedOn w:val="Normal"/>

</xml_diff>

<commit_message>
Fix for CUST-3065 Doc update
</commit_message>
<xml_diff>
--- a/DataLoaderDevelopmentSpec.docx
+++ b/DataLoaderDevelopmentSpec.docx
@@ -328,8 +328,8 @@
       <w:tblGrid>
         <w:gridCol w:w="984"/>
         <w:gridCol w:w="1683"/>
-        <w:gridCol w:w="1397"/>
-        <w:gridCol w:w="6149"/>
+        <w:gridCol w:w="1398"/>
+        <w:gridCol w:w="6148"/>
       </w:tblGrid>
       <w:tr>
         <w:trPr>
@@ -415,7 +415,7 @@
         </w:tc>
         <w:tc>
           <w:tcPr>
-            <w:tcW w:w="1397" w:type="dxa"/>
+            <w:tcW w:w="1398" w:type="dxa"/>
             <w:tcBorders>
               <w:top w:val="single" w:sz="4" w:space="0" w:color="000001"/>
               <w:left w:val="single" w:sz="4" w:space="0" w:color="000001"/>
@@ -454,7 +454,7 @@
         </w:tc>
         <w:tc>
           <w:tcPr>
-            <w:tcW w:w="6149" w:type="dxa"/>
+            <w:tcW w:w="6148" w:type="dxa"/>
             <w:tcBorders>
               <w:top w:val="single" w:sz="4" w:space="0" w:color="000001"/>
               <w:left w:val="single" w:sz="4" w:space="0" w:color="000001"/>
@@ -566,7 +566,7 @@
         </w:tc>
         <w:tc>
           <w:tcPr>
-            <w:tcW w:w="1397" w:type="dxa"/>
+            <w:tcW w:w="1398" w:type="dxa"/>
             <w:tcBorders>
               <w:top w:val="single" w:sz="4" w:space="0" w:color="000001"/>
               <w:left w:val="single" w:sz="4" w:space="0" w:color="000001"/>
@@ -600,7 +600,7 @@
         </w:tc>
         <w:tc>
           <w:tcPr>
-            <w:tcW w:w="6149" w:type="dxa"/>
+            <w:tcW w:w="6148" w:type="dxa"/>
             <w:tcBorders>
               <w:top w:val="single" w:sz="4" w:space="0" w:color="000001"/>
               <w:left w:val="single" w:sz="4" w:space="0" w:color="000001"/>
@@ -667,6 +667,7 @@
                 <w:sz w:val="18"/>
                 <w:szCs w:val="18"/>
               </w:rPr>
+              <w:t>1.1</w:t>
             </w:r>
           </w:p>
         </w:tc>
@@ -700,12 +701,13 @@
                 <w:sz w:val="18"/>
                 <w:szCs w:val="18"/>
               </w:rPr>
-            </w:r>
-          </w:p>
-        </w:tc>
-        <w:tc>
-          <w:tcPr>
-            <w:tcW w:w="1397" w:type="dxa"/>
+              <w:t>Vignesh</w:t>
+            </w:r>
+          </w:p>
+        </w:tc>
+        <w:tc>
+          <w:tcPr>
+            <w:tcW w:w="1398" w:type="dxa"/>
             <w:tcBorders>
               <w:top w:val="single" w:sz="4" w:space="0" w:color="000001"/>
               <w:left w:val="single" w:sz="4" w:space="0" w:color="000001"/>
@@ -733,12 +735,13 @@
                 <w:sz w:val="18"/>
                 <w:szCs w:val="18"/>
               </w:rPr>
-            </w:r>
-          </w:p>
-        </w:tc>
-        <w:tc>
-          <w:tcPr>
-            <w:tcW w:w="6149" w:type="dxa"/>
+              <w:t>7/03/2019</w:t>
+            </w:r>
+          </w:p>
+        </w:tc>
+        <w:tc>
+          <w:tcPr>
+            <w:tcW w:w="6148" w:type="dxa"/>
             <w:tcBorders>
               <w:top w:val="single" w:sz="4" w:space="0" w:color="000001"/>
               <w:left w:val="single" w:sz="4" w:space="0" w:color="000001"/>
@@ -766,6 +769,16 @@
                 <w:sz w:val="18"/>
                 <w:szCs w:val="18"/>
               </w:rPr>
+              <w:t xml:space="preserve">Changes in Function such as </w:t>
+            </w:r>
+            <w:r>
+              <w:rPr>
+                <w:rFonts w:eastAsia="Arial" w:cs="Arial" w:ascii="Trebuchet MS" w:hAnsi="Trebuchet MS"/>
+                <w:i/>
+                <w:sz w:val="16"/>
+                <w:szCs w:val="16"/>
+              </w:rPr>
+              <w:t>waitForQueue and getQueueSize</w:t>
             </w:r>
           </w:p>
         </w:tc>
@@ -842,7 +855,7 @@
         </w:tc>
         <w:tc>
           <w:tcPr>
-            <w:tcW w:w="1397" w:type="dxa"/>
+            <w:tcW w:w="1398" w:type="dxa"/>
             <w:tcBorders>
               <w:top w:val="single" w:sz="4" w:space="0" w:color="000001"/>
               <w:left w:val="single" w:sz="4" w:space="0" w:color="000001"/>
@@ -875,7 +888,7 @@
         </w:tc>
         <w:tc>
           <w:tcPr>
-            <w:tcW w:w="6149" w:type="dxa"/>
+            <w:tcW w:w="6148" w:type="dxa"/>
             <w:tcBorders>
               <w:top w:val="single" w:sz="4" w:space="0" w:color="000001"/>
               <w:left w:val="single" w:sz="4" w:space="0" w:color="000001"/>
@@ -979,7 +992,7 @@
         </w:tc>
         <w:tc>
           <w:tcPr>
-            <w:tcW w:w="1397" w:type="dxa"/>
+            <w:tcW w:w="1398" w:type="dxa"/>
             <w:tcBorders>
               <w:top w:val="single" w:sz="4" w:space="0" w:color="000001"/>
               <w:left w:val="single" w:sz="4" w:space="0" w:color="000001"/>
@@ -1012,7 +1025,7 @@
         </w:tc>
         <w:tc>
           <w:tcPr>
-            <w:tcW w:w="6149" w:type="dxa"/>
+            <w:tcW w:w="6148" w:type="dxa"/>
             <w:tcBorders>
               <w:top w:val="single" w:sz="4" w:space="0" w:color="000001"/>
               <w:left w:val="single" w:sz="4" w:space="0" w:color="000001"/>
@@ -1537,9 +1550,9 @@
         <w:tblLook w:noVBand="1" w:val="0400" w:noHBand="0" w:lastColumn="0" w:firstColumn="0" w:lastRow="0" w:firstRow="0"/>
       </w:tblPr>
       <w:tblGrid>
-        <w:gridCol w:w="2427"/>
+        <w:gridCol w:w="2426"/>
         <w:gridCol w:w="3151"/>
-        <w:gridCol w:w="4287"/>
+        <w:gridCol w:w="4288"/>
       </w:tblGrid>
       <w:tr>
         <w:trPr>
@@ -1592,7 +1605,7 @@
         </w:trPr>
         <w:tc>
           <w:tcPr>
-            <w:tcW w:w="2427" w:type="dxa"/>
+            <w:tcW w:w="2426" w:type="dxa"/>
             <w:tcBorders>
               <w:top w:val="single" w:sz="4" w:space="0" w:color="000001"/>
               <w:left w:val="single" w:sz="4" w:space="0" w:color="000001"/>
@@ -1672,7 +1685,7 @@
         </w:tc>
         <w:tc>
           <w:tcPr>
-            <w:tcW w:w="4287" w:type="dxa"/>
+            <w:tcW w:w="4288" w:type="dxa"/>
             <w:tcBorders>
               <w:top w:val="single" w:sz="4" w:space="0" w:color="000001"/>
               <w:left w:val="single" w:sz="4" w:space="0" w:color="000001"/>
@@ -1717,7 +1730,7 @@
         </w:trPr>
         <w:tc>
           <w:tcPr>
-            <w:tcW w:w="2427" w:type="dxa"/>
+            <w:tcW w:w="2426" w:type="dxa"/>
             <w:tcBorders>
               <w:top w:val="single" w:sz="4" w:space="0" w:color="000001"/>
               <w:left w:val="single" w:sz="4" w:space="0" w:color="000001"/>
@@ -1799,7 +1812,7 @@
         </w:tc>
         <w:tc>
           <w:tcPr>
-            <w:tcW w:w="4287" w:type="dxa"/>
+            <w:tcW w:w="4288" w:type="dxa"/>
             <w:tcBorders>
               <w:top w:val="single" w:sz="4" w:space="0" w:color="000001"/>
               <w:left w:val="single" w:sz="4" w:space="0" w:color="000001"/>
@@ -4773,39 +4786,7 @@
                 <w:sz w:val="16"/>
                 <w:szCs w:val="16"/>
               </w:rPr>
-              <w:t xml:space="preserve">Waits for the queue to </w:t>
-            </w:r>
-            <w:r>
-              <w:rPr>
-                <w:rFonts w:eastAsia="Arial" w:cs="Arial" w:ascii="Trebuchet MS" w:hAnsi="Trebuchet MS"/>
-                <w:sz w:val="16"/>
-                <w:szCs w:val="16"/>
-              </w:rPr>
-              <w:t>be either in Yellow or Green. The program would stall of the status is in Red</w:t>
-            </w:r>
-            <w:r>
-              <w:rPr>
-                <w:rFonts w:eastAsia="Arial" w:cs="Arial" w:ascii="Trebuchet MS" w:hAnsi="Trebuchet MS"/>
-                <w:sz w:val="16"/>
-                <w:szCs w:val="16"/>
-              </w:rPr>
-              <w:t xml:space="preserve"> (</w:t>
-            </w:r>
-            <w:r>
-              <w:rPr>
-                <w:rFonts w:eastAsia="Arial" w:cs="Arial" w:ascii="Trebuchet MS" w:hAnsi="Trebuchet MS"/>
-                <w:sz w:val="16"/>
-                <w:szCs w:val="16"/>
-              </w:rPr>
-              <w:t>Status</w:t>
-            </w:r>
-            <w:r>
-              <w:rPr>
-                <w:rFonts w:eastAsia="Arial" w:cs="Arial" w:ascii="Trebuchet MS" w:hAnsi="Trebuchet MS"/>
-                <w:sz w:val="16"/>
-                <w:szCs w:val="16"/>
-              </w:rPr>
-              <w:t>)</w:t>
+              <w:t>Waits for the queue to be either in Yellow or Green. The program would stall of the status is in Red (Status)</w:t>
             </w:r>
           </w:p>
         </w:tc>
@@ -5113,23 +5094,7 @@
                 <w:sz w:val="16"/>
                 <w:szCs w:val="16"/>
               </w:rPr>
-              <w:t>Returns the StatusResponse with Status, IsExternalQueue, Events queue size</w:t>
-            </w:r>
-            <w:r>
-              <w:rPr>
-                <w:rFonts w:eastAsia="Arial" w:cs="Arial" w:ascii="Trebuchet MS" w:hAnsi="Trebuchet MS"/>
-                <w:sz w:val="16"/>
-                <w:szCs w:val="16"/>
-              </w:rPr>
-              <w:t xml:space="preserve">, </w:t>
-            </w:r>
-            <w:r>
-              <w:rPr>
-                <w:rFonts w:eastAsia="Arial" w:cs="Arial" w:ascii="Trebuchet MS" w:hAnsi="Trebuchet MS"/>
-                <w:sz w:val="16"/>
-                <w:szCs w:val="16"/>
-              </w:rPr>
-              <w:t>Matching queue size</w:t>
+              <w:t>Returns the StatusResponse with Status, IsExternalQueue, Events queue size, Matching queue size</w:t>
             </w:r>
           </w:p>
         </w:tc>
@@ -7439,6 +7404,107 @@
       <w:u w:val="single"/>
     </w:rPr>
   </w:style>
+  <w:style w:type="character" w:styleId="ListLabel52">
+    <w:name w:val="ListLabel 52"/>
+    <w:qFormat/>
+    <w:rPr>
+      <w:rFonts w:cs="Arial"/>
+    </w:rPr>
+  </w:style>
+  <w:style w:type="character" w:styleId="ListLabel53">
+    <w:name w:val="ListLabel 53"/>
+    <w:qFormat/>
+    <w:rPr>
+      <w:rFonts w:cs="Arial"/>
+    </w:rPr>
+  </w:style>
+  <w:style w:type="character" w:styleId="ListLabel54">
+    <w:name w:val="ListLabel 54"/>
+    <w:qFormat/>
+    <w:rPr>
+      <w:rFonts w:cs="Arial"/>
+    </w:rPr>
+  </w:style>
+  <w:style w:type="character" w:styleId="ListLabel55">
+    <w:name w:val="ListLabel 55"/>
+    <w:qFormat/>
+    <w:rPr>
+      <w:rFonts w:cs="Arial"/>
+    </w:rPr>
+  </w:style>
+  <w:style w:type="character" w:styleId="ListLabel56">
+    <w:name w:val="ListLabel 56"/>
+    <w:qFormat/>
+    <w:rPr>
+      <w:rFonts w:cs="Arial"/>
+    </w:rPr>
+  </w:style>
+  <w:style w:type="character" w:styleId="ListLabel57">
+    <w:name w:val="ListLabel 57"/>
+    <w:qFormat/>
+    <w:rPr>
+      <w:rFonts w:cs="Arial"/>
+    </w:rPr>
+  </w:style>
+  <w:style w:type="character" w:styleId="ListLabel58">
+    <w:name w:val="ListLabel 58"/>
+    <w:qFormat/>
+    <w:rPr>
+      <w:rFonts w:cs="Arial"/>
+    </w:rPr>
+  </w:style>
+  <w:style w:type="character" w:styleId="ListLabel59">
+    <w:name w:val="ListLabel 59"/>
+    <w:qFormat/>
+    <w:rPr>
+      <w:rFonts w:cs="Arial"/>
+    </w:rPr>
+  </w:style>
+  <w:style w:type="character" w:styleId="ListLabel60">
+    <w:name w:val="ListLabel 60"/>
+    <w:qFormat/>
+    <w:rPr>
+      <w:rFonts w:cs="Arial"/>
+    </w:rPr>
+  </w:style>
+  <w:style w:type="character" w:styleId="ListLabel61">
+    <w:name w:val="ListLabel 61"/>
+    <w:qFormat/>
+    <w:rPr>
+      <w:rFonts w:ascii="Arial" w:hAnsi="Arial" w:eastAsia="Arial" w:cs="Arial"/>
+    </w:rPr>
+  </w:style>
+  <w:style w:type="character" w:styleId="ListLabel62">
+    <w:name w:val="ListLabel 62"/>
+    <w:qFormat/>
+    <w:rPr>
+      <w:b w:val="false"/>
+      <w:color w:val="1155CC"/>
+      <w:sz w:val="22"/>
+      <w:szCs w:val="22"/>
+      <w:u w:val="single"/>
+    </w:rPr>
+  </w:style>
+  <w:style w:type="character" w:styleId="ListLabel63">
+    <w:name w:val="ListLabel 63"/>
+    <w:qFormat/>
+    <w:rPr>
+      <w:rFonts w:ascii="Arial" w:hAnsi="Arial" w:eastAsia="Arial" w:cs="Arial"/>
+      <w:color w:val="1155CC"/>
+      <w:u w:val="single"/>
+    </w:rPr>
+  </w:style>
+  <w:style w:type="character" w:styleId="ListLabel64">
+    <w:name w:val="ListLabel 64"/>
+    <w:qFormat/>
+    <w:rPr>
+      <w:rFonts w:ascii="Arial" w:hAnsi="Arial" w:eastAsia="Arial" w:cs="Arial"/>
+      <w:color w:val="1155CC"/>
+      <w:sz w:val="16"/>
+      <w:szCs w:val="16"/>
+      <w:u w:val="single"/>
+    </w:rPr>
+  </w:style>
   <w:style w:type="paragraph" w:styleId="Heading">
     <w:name w:val="Heading"/>
     <w:basedOn w:val="Normal"/>

</xml_diff>